<commit_message>
#89: write-up.docx, more content
</commit_message>
<xml_diff>
--- a/hw5/write-up.docx
+++ b/hw5/write-up.docx
@@ -324,16 +324,18 @@
         </w:rPr>
         <w:t xml:space="preserve"> In a previous result, using </w:t>
       </w:r>
+      <w:bookmarkStart w:id="0" w:name="_GoBack"/>
       <w:proofErr w:type="spellStart"/>
       <w:r>
         <w:rPr>
-          <w:rFonts w:ascii="Arial" w:hAnsi="Arial" w:cs="Arial"/>
+          <w:rFonts w:ascii="Courier New" w:hAnsi="Courier New" w:cs="Courier New"/>
           <w:sz w:val="24"/>
           <w:szCs w:val="24"/>
           <w:lang w:val="en-CA"/>
         </w:rPr>
         <w:t>kmeans</w:t>
       </w:r>
+      <w:bookmarkEnd w:id="0"/>
       <w:proofErr w:type="spellEnd"/>
       <w:r>
         <w:rPr>
@@ -543,6 +545,16 @@
         </w:rPr>
         <w:t>.</w:t>
       </w:r>
+    </w:p>
+    <w:p>
+      <w:pPr>
+        <w:rPr>
+          <w:rFonts w:ascii="Arial" w:hAnsi="Arial" w:cs="Arial"/>
+          <w:sz w:val="24"/>
+          <w:szCs w:val="24"/>
+          <w:lang w:val="en-CA"/>
+        </w:rPr>
+      </w:pPr>
     </w:p>
     <w:p>
       <w:pPr>
@@ -1023,6 +1035,7 @@
           <w:szCs w:val="24"/>
           <w:lang w:val="en-CA"/>
         </w:rPr>
+        <w:lastRenderedPageBreak/>
         <w:t xml:space="preserve">The </w:t>
       </w:r>
       <w:r>
@@ -1116,7 +1129,6 @@
           <w:szCs w:val="24"/>
           <w:lang w:val="en-CA"/>
         </w:rPr>
-        <w:lastRenderedPageBreak/>
         <w:t>Processing:</w:t>
       </w:r>
     </w:p>
@@ -1315,7 +1327,25 @@
           <w:szCs w:val="24"/>
           <w:lang w:val="en-CA"/>
         </w:rPr>
-        <w:t>, contained the same redundant file information as normalized values:</w:t>
+        <w:t xml:space="preserve">, contained the same redundant file information </w:t>
+      </w:r>
+      <w:r>
+        <w:rPr>
+          <w:rFonts w:ascii="Arial" w:hAnsi="Arial" w:cs="Arial"/>
+          <w:sz w:val="24"/>
+          <w:szCs w:val="24"/>
+          <w:lang w:val="en-CA"/>
+        </w:rPr>
+        <w:t>within the</w:t>
+      </w:r>
+      <w:r>
+        <w:rPr>
+          <w:rFonts w:ascii="Arial" w:hAnsi="Arial" w:cs="Arial"/>
+          <w:sz w:val="24"/>
+          <w:szCs w:val="24"/>
+          <w:lang w:val="en-CA"/>
+        </w:rPr>
+        <w:t xml:space="preserve"> normalized values:</w:t>
       </w:r>
     </w:p>
     <w:p>
@@ -1424,16 +1454,70 @@
           <w:szCs w:val="24"/>
           <w:lang w:val="en-CA"/>
         </w:rPr>
-        <w:t xml:space="preserve">Once the needed dataframe were defined, </w:t>
-      </w:r>
-      <w:r>
-        <w:rPr>
-          <w:rFonts w:ascii="Arial" w:hAnsi="Arial" w:cs="Arial"/>
-          <w:sz w:val="24"/>
-          <w:szCs w:val="24"/>
-          <w:lang w:val="en-CA"/>
-        </w:rPr>
-        <w:t xml:space="preserve">the train set was defined as any row instance of the dataframe not containing </w:t>
+        <w:t xml:space="preserve">Next, the </w:t>
+      </w:r>
+      <w:r>
+        <w:rPr>
+          <w:rFonts w:ascii="Arial" w:hAnsi="Arial" w:cs="Arial"/>
+          <w:sz w:val="24"/>
+          <w:szCs w:val="24"/>
+          <w:lang w:val="en-CA"/>
+        </w:rPr>
+        <w:t xml:space="preserve">train set was </w:t>
+      </w:r>
+      <w:r>
+        <w:rPr>
+          <w:rFonts w:ascii="Arial" w:hAnsi="Arial" w:cs="Arial"/>
+          <w:sz w:val="24"/>
+          <w:szCs w:val="24"/>
+          <w:lang w:val="en-CA"/>
+        </w:rPr>
+        <w:t>assigned</w:t>
+      </w:r>
+      <w:r>
+        <w:rPr>
+          <w:rFonts w:ascii="Arial" w:hAnsi="Arial" w:cs="Arial"/>
+          <w:sz w:val="24"/>
+          <w:szCs w:val="24"/>
+          <w:lang w:val="en-CA"/>
+        </w:rPr>
+        <w:t xml:space="preserve"> </w:t>
+      </w:r>
+      <w:r>
+        <w:rPr>
+          <w:rFonts w:ascii="Arial" w:hAnsi="Arial" w:cs="Arial"/>
+          <w:sz w:val="24"/>
+          <w:szCs w:val="24"/>
+          <w:lang w:val="en-CA"/>
+        </w:rPr>
+        <w:t>all</w:t>
+      </w:r>
+      <w:r>
+        <w:rPr>
+          <w:rFonts w:ascii="Arial" w:hAnsi="Arial" w:cs="Arial"/>
+          <w:sz w:val="24"/>
+          <w:szCs w:val="24"/>
+          <w:lang w:val="en-CA"/>
+        </w:rPr>
+        <w:t xml:space="preserve"> row instance</w:t>
+      </w:r>
+      <w:r>
+        <w:rPr>
+          <w:rFonts w:ascii="Arial" w:hAnsi="Arial" w:cs="Arial"/>
+          <w:sz w:val="24"/>
+          <w:szCs w:val="24"/>
+          <w:lang w:val="en-CA"/>
+        </w:rPr>
+        <w:t>s</w:t>
+      </w:r>
+      <w:r>
+        <w:rPr>
+          <w:rFonts w:ascii="Arial" w:hAnsi="Arial" w:cs="Arial"/>
+          <w:sz w:val="24"/>
+          <w:szCs w:val="24"/>
+          <w:lang w:val="en-CA"/>
+        </w:rPr>
+        <w:t xml:space="preserve"> of the dataframe not containing </w:t>
       </w:r>
       <w:proofErr w:type="spellStart"/>
       <w:r>
@@ -1455,21 +1539,3940 @@
         </w:rPr>
         <w:t>.  Conversely</w:t>
       </w:r>
-      <w:bookmarkStart w:id="0" w:name="_GoBack"/>
-      <w:bookmarkEnd w:id="0"/>
-    </w:p>
-    <w:p>
-      <w:pPr>
-        <w:rPr>
-          <w:rFonts w:ascii="Arial" w:hAnsi="Arial" w:cs="Arial"/>
-          <w:sz w:val="24"/>
-          <w:szCs w:val="24"/>
-          <w:lang w:val="en-CA"/>
-        </w:rPr>
-      </w:pPr>
+      <w:r>
+        <w:rPr>
+          <w:rFonts w:ascii="Arial" w:hAnsi="Arial" w:cs="Arial"/>
+          <w:sz w:val="24"/>
+          <w:szCs w:val="24"/>
+          <w:lang w:val="en-CA"/>
+        </w:rPr>
+        <w:t xml:space="preserve">, the test set </w:t>
+      </w:r>
+      <w:r>
+        <w:rPr>
+          <w:rFonts w:ascii="Arial" w:hAnsi="Arial" w:cs="Arial"/>
+          <w:sz w:val="24"/>
+          <w:szCs w:val="24"/>
+          <w:lang w:val="en-CA"/>
+        </w:rPr>
+        <w:t>was</w:t>
+      </w:r>
+      <w:r>
+        <w:rPr>
+          <w:rFonts w:ascii="Arial" w:hAnsi="Arial" w:cs="Arial"/>
+          <w:sz w:val="24"/>
+          <w:szCs w:val="24"/>
+          <w:lang w:val="en-CA"/>
+        </w:rPr>
+        <w:t xml:space="preserve"> any row instance of the dataframe containing the </w:t>
+      </w:r>
+      <w:proofErr w:type="spellStart"/>
+      <w:r>
+        <w:rPr>
+          <w:rFonts w:ascii="Courier New" w:hAnsi="Courier New" w:cs="Courier New"/>
+          <w:sz w:val="24"/>
+          <w:szCs w:val="24"/>
+          <w:lang w:val="en-CA"/>
+        </w:rPr>
+        <w:t>dispt</w:t>
+      </w:r>
+      <w:proofErr w:type="spellEnd"/>
+      <w:r>
+        <w:rPr>
+          <w:rFonts w:ascii="Arial" w:hAnsi="Arial" w:cs="Arial"/>
+          <w:sz w:val="24"/>
+          <w:szCs w:val="24"/>
+          <w:lang w:val="en-CA"/>
+        </w:rPr>
+        <w:t xml:space="preserve"> author.</w:t>
+      </w:r>
+      <w:r>
+        <w:rPr>
+          <w:rFonts w:ascii="Arial" w:hAnsi="Arial" w:cs="Arial"/>
+          <w:sz w:val="24"/>
+          <w:szCs w:val="24"/>
+          <w:lang w:val="en-CA"/>
+        </w:rPr>
+        <w:t xml:space="preserve"> </w:t>
+      </w:r>
+      <w:r>
+        <w:rPr>
+          <w:rFonts w:ascii="Arial" w:hAnsi="Arial" w:cs="Arial"/>
+          <w:sz w:val="24"/>
+          <w:szCs w:val="24"/>
+          <w:lang w:val="en-CA"/>
+        </w:rPr>
+        <w:t>Prior to this</w:t>
+      </w:r>
+      <w:r>
+        <w:rPr>
+          <w:rFonts w:ascii="Arial" w:hAnsi="Arial" w:cs="Arial"/>
+          <w:sz w:val="24"/>
+          <w:szCs w:val="24"/>
+          <w:lang w:val="en-CA"/>
+        </w:rPr>
+        <w:t xml:space="preserve"> </w:t>
+      </w:r>
+      <w:r>
+        <w:rPr>
+          <w:rFonts w:ascii="Arial" w:hAnsi="Arial" w:cs="Arial"/>
+          <w:sz w:val="24"/>
+          <w:szCs w:val="24"/>
+          <w:lang w:val="en-CA"/>
+        </w:rPr>
+        <w:t>segregation</w:t>
+      </w:r>
+      <w:r>
+        <w:rPr>
+          <w:rFonts w:ascii="Arial" w:hAnsi="Arial" w:cs="Arial"/>
+          <w:sz w:val="24"/>
+          <w:szCs w:val="24"/>
+          <w:lang w:val="en-CA"/>
+        </w:rPr>
+        <w:t xml:space="preserve">, an attempt was made to create </w:t>
+      </w:r>
+      <w:r>
+        <w:rPr>
+          <w:rFonts w:ascii="Arial" w:hAnsi="Arial" w:cs="Arial"/>
+          <w:sz w:val="24"/>
+          <w:szCs w:val="24"/>
+          <w:lang w:val="en-CA"/>
+        </w:rPr>
+        <w:t>a train set using 2/3 of all rows not disputed, while the test</w:t>
+      </w:r>
+      <w:r>
+        <w:rPr>
+          <w:rFonts w:ascii="Arial" w:hAnsi="Arial" w:cs="Arial"/>
+          <w:sz w:val="24"/>
+          <w:szCs w:val="24"/>
+          <w:lang w:val="en-CA"/>
+        </w:rPr>
+        <w:t xml:space="preserve"> set</w:t>
+      </w:r>
+      <w:r>
+        <w:rPr>
+          <w:rFonts w:ascii="Arial" w:hAnsi="Arial" w:cs="Arial"/>
+          <w:sz w:val="24"/>
+          <w:szCs w:val="24"/>
+          <w:lang w:val="en-CA"/>
+        </w:rPr>
+        <w:t xml:space="preserve"> was 1/3 of the remaining rows</w:t>
+      </w:r>
+      <w:r>
+        <w:rPr>
+          <w:rFonts w:ascii="Arial" w:hAnsi="Arial" w:cs="Arial"/>
+          <w:sz w:val="24"/>
+          <w:szCs w:val="24"/>
+          <w:lang w:val="en-CA"/>
+        </w:rPr>
+        <w:t xml:space="preserve"> not disputed</w:t>
+      </w:r>
+      <w:r>
+        <w:rPr>
+          <w:rFonts w:ascii="Arial" w:hAnsi="Arial" w:cs="Arial"/>
+          <w:sz w:val="24"/>
+          <w:szCs w:val="24"/>
+          <w:lang w:val="en-CA"/>
+        </w:rPr>
+        <w:t xml:space="preserve">. However, </w:t>
+      </w:r>
+      <w:r>
+        <w:rPr>
+          <w:rFonts w:ascii="Arial" w:hAnsi="Arial" w:cs="Arial"/>
+          <w:sz w:val="24"/>
+          <w:szCs w:val="24"/>
+          <w:lang w:val="en-CA"/>
+        </w:rPr>
+        <w:t>the selection of the train set, was the first 2/3 articles not disputed. Since the supplied dataset grouped authors together, the test set contained only Madison articles.</w:t>
+      </w:r>
+      <w:r>
+        <w:rPr>
+          <w:rFonts w:ascii="Arial" w:hAnsi="Arial" w:cs="Arial"/>
+          <w:sz w:val="24"/>
+          <w:szCs w:val="24"/>
+          <w:lang w:val="en-CA"/>
+        </w:rPr>
+        <w:t xml:space="preserve"> Therefore, this approach was largely overfit, and invalid.</w:t>
+      </w:r>
+      <w:r>
+        <w:rPr>
+          <w:rFonts w:ascii="Arial" w:hAnsi="Arial" w:cs="Arial"/>
+          <w:sz w:val="24"/>
+          <w:szCs w:val="24"/>
+          <w:lang w:val="en-CA"/>
+        </w:rPr>
+        <w:t xml:space="preserve"> A better </w:t>
+      </w:r>
+      <w:r>
+        <w:rPr>
+          <w:rFonts w:ascii="Arial" w:hAnsi="Arial" w:cs="Arial"/>
+          <w:sz w:val="24"/>
+          <w:szCs w:val="24"/>
+          <w:lang w:val="en-CA"/>
+        </w:rPr>
+        <w:lastRenderedPageBreak/>
+        <w:t>attempt would have to been to randomize the remaining articles not disputed for assignment into either the train or test set.</w:t>
+      </w:r>
+    </w:p>
+    <w:p>
+      <w:pPr>
+        <w:rPr>
+          <w:rFonts w:ascii="Arial" w:hAnsi="Arial" w:cs="Arial"/>
+          <w:sz w:val="24"/>
+          <w:szCs w:val="24"/>
+          <w:lang w:val="en-CA"/>
+        </w:rPr>
+      </w:pPr>
+    </w:p>
+    <w:p>
+      <w:pPr>
+        <w:rPr>
+          <w:rFonts w:ascii="Arial" w:hAnsi="Arial" w:cs="Arial"/>
+          <w:b/>
+          <w:sz w:val="24"/>
+          <w:szCs w:val="24"/>
+          <w:lang w:val="en-CA"/>
+        </w:rPr>
+      </w:pPr>
+      <w:r>
+        <w:rPr>
+          <w:rFonts w:ascii="Arial" w:hAnsi="Arial" w:cs="Arial"/>
+          <w:b/>
+          <w:sz w:val="24"/>
+          <w:szCs w:val="24"/>
+          <w:lang w:val="en-CA"/>
+        </w:rPr>
+        <w:t>Results</w:t>
+      </w:r>
+    </w:p>
+    <w:p>
+      <w:pPr>
+        <w:rPr>
+          <w:rFonts w:ascii="Arial" w:hAnsi="Arial" w:cs="Arial"/>
+          <w:sz w:val="24"/>
+          <w:szCs w:val="24"/>
+          <w:lang w:val="en-CA"/>
+        </w:rPr>
+      </w:pPr>
+      <w:r>
+        <w:rPr>
+          <w:rFonts w:ascii="Arial" w:hAnsi="Arial" w:cs="Arial"/>
+          <w:sz w:val="24"/>
+          <w:szCs w:val="24"/>
+          <w:lang w:val="en-CA"/>
+        </w:rPr>
+        <w:t>Using the train set, a default decision tree was generated</w:t>
+      </w:r>
+      <w:r>
+        <w:rPr>
+          <w:rFonts w:ascii="Arial" w:hAnsi="Arial" w:cs="Arial"/>
+          <w:sz w:val="24"/>
+          <w:szCs w:val="24"/>
+          <w:lang w:val="en-CA"/>
+        </w:rPr>
+        <w:t xml:space="preserve">. </w:t>
+      </w:r>
+      <w:r>
+        <w:rPr>
+          <w:rFonts w:ascii="Arial" w:hAnsi="Arial" w:cs="Arial"/>
+          <w:sz w:val="24"/>
+          <w:szCs w:val="24"/>
+          <w:lang w:val="en-CA"/>
+        </w:rPr>
+        <w:t xml:space="preserve">The resulting tree using default values supplied by the </w:t>
+      </w:r>
+      <w:proofErr w:type="spellStart"/>
+      <w:r>
+        <w:rPr>
+          <w:rFonts w:ascii="Courier New" w:hAnsi="Courier New" w:cs="Courier New"/>
+          <w:sz w:val="24"/>
+          <w:szCs w:val="24"/>
+          <w:lang w:val="en-CA"/>
+        </w:rPr>
+        <w:t>rpart</w:t>
+      </w:r>
+      <w:proofErr w:type="spellEnd"/>
+      <w:r>
+        <w:rPr>
+          <w:rFonts w:ascii="Arial" w:hAnsi="Arial" w:cs="Arial"/>
+          <w:sz w:val="24"/>
+          <w:szCs w:val="24"/>
+          <w:lang w:val="en-CA"/>
+        </w:rPr>
+        <w:t xml:space="preserve"> </w:t>
+      </w:r>
+      <w:r>
+        <w:rPr>
+          <w:rFonts w:ascii="Arial" w:hAnsi="Arial" w:cs="Arial"/>
+          <w:sz w:val="24"/>
+          <w:szCs w:val="24"/>
+          <w:lang w:val="en-CA"/>
+        </w:rPr>
+        <w:t>package, generated 3 levels:</w:t>
+      </w:r>
+    </w:p>
+    <w:p>
+      <w:pPr>
+        <w:jc w:val="center"/>
+        <w:rPr>
+          <w:rFonts w:ascii="Arial" w:hAnsi="Arial" w:cs="Arial"/>
+          <w:sz w:val="24"/>
+          <w:szCs w:val="24"/>
+          <w:lang w:val="en-CA"/>
+        </w:rPr>
+      </w:pPr>
+      <w:r>
+        <w:rPr>
+          <w:noProof/>
+        </w:rPr>
+        <w:drawing>
+          <wp:inline distT="0" distB="0" distL="0" distR="0" wp14:anchorId="1FE67DCD" wp14:editId="2BF2EAD6">
+            <wp:extent cx="4572000" cy="4572000"/>
+            <wp:effectExtent l="0" t="0" r="0" b="0"/>
+            <wp:docPr id="3" name="Picture 3"/>
+            <wp:cNvGraphicFramePr>
+              <a:graphicFrameLocks xmlns:a="http://schemas.openxmlformats.org/drawingml/2006/main" noChangeAspect="1"/>
+            </wp:cNvGraphicFramePr>
+            <a:graphic xmlns:a="http://schemas.openxmlformats.org/drawingml/2006/main">
+              <a:graphicData uri="http://schemas.openxmlformats.org/drawingml/2006/picture">
+                <pic:pic xmlns:pic="http://schemas.openxmlformats.org/drawingml/2006/picture">
+                  <pic:nvPicPr>
+                    <pic:cNvPr id="0" name="Picture 1"/>
+                    <pic:cNvPicPr>
+                      <a:picLocks noChangeAspect="1" noChangeArrowheads="1"/>
+                    </pic:cNvPicPr>
+                  </pic:nvPicPr>
+                  <pic:blipFill>
+                    <a:blip r:embed="rId11">
+                      <a:extLst>
+                        <a:ext uri="{28A0092B-C50C-407E-A947-70E740481C1C}">
+                          <a14:useLocalDpi xmlns:a14="http://schemas.microsoft.com/office/drawing/2010/main" val="0"/>
+                        </a:ext>
+                      </a:extLst>
+                    </a:blip>
+                    <a:srcRect/>
+                    <a:stretch>
+                      <a:fillRect/>
+                    </a:stretch>
+                  </pic:blipFill>
+                  <pic:spPr bwMode="auto">
+                    <a:xfrm>
+                      <a:off x="0" y="0"/>
+                      <a:ext cx="4572000" cy="4572000"/>
+                    </a:xfrm>
+                    <a:prstGeom prst="rect">
+                      <a:avLst/>
+                    </a:prstGeom>
+                    <a:noFill/>
+                    <a:ln>
+                      <a:noFill/>
+                    </a:ln>
+                  </pic:spPr>
+                </pic:pic>
+              </a:graphicData>
+            </a:graphic>
+          </wp:inline>
+        </w:drawing>
+      </w:r>
+    </w:p>
+    <w:p>
+      <w:pPr>
+        <w:rPr>
+          <w:rFonts w:ascii="Arial" w:hAnsi="Arial" w:cs="Arial"/>
+          <w:sz w:val="24"/>
+          <w:szCs w:val="24"/>
+          <w:lang w:val="en-CA"/>
+        </w:rPr>
+      </w:pPr>
+      <w:r>
+        <w:rPr>
+          <w:rFonts w:ascii="Arial" w:hAnsi="Arial" w:cs="Arial"/>
+          <w:sz w:val="24"/>
+          <w:szCs w:val="24"/>
+          <w:lang w:val="en-CA"/>
+        </w:rPr>
+        <w:t>It is also seen that two variables were used to construct the decision tree:</w:t>
+      </w:r>
+    </w:p>
+    <w:p>
+      <w:pPr>
+        <w:spacing w:line="240" w:lineRule="auto"/>
+        <w:ind w:left="720"/>
+        <w:rPr>
+          <w:rFonts w:ascii="Courier New" w:hAnsi="Courier New" w:cs="Courier New"/>
+          <w:sz w:val="20"/>
+          <w:szCs w:val="20"/>
+          <w:lang w:val="en-CA"/>
+        </w:rPr>
+      </w:pPr>
+      <w:r>
+        <w:rPr>
+          <w:rFonts w:ascii="Courier New" w:hAnsi="Courier New" w:cs="Courier New"/>
+          <w:sz w:val="20"/>
+          <w:szCs w:val="20"/>
+          <w:lang w:val="en-CA"/>
+        </w:rPr>
+        <w:t>Classification tree:</w:t>
+      </w:r>
+    </w:p>
+    <w:p>
+      <w:pPr>
+        <w:spacing w:line="240" w:lineRule="auto"/>
+        <w:ind w:left="720"/>
+        <w:rPr>
+          <w:rFonts w:ascii="Courier New" w:hAnsi="Courier New" w:cs="Courier New"/>
+          <w:sz w:val="20"/>
+          <w:szCs w:val="20"/>
+          <w:lang w:val="en-CA"/>
+        </w:rPr>
+      </w:pPr>
+      <w:proofErr w:type="spellStart"/>
+      <w:proofErr w:type="gramStart"/>
+      <w:r>
+        <w:rPr>
+          <w:rFonts w:ascii="Courier New" w:hAnsi="Courier New" w:cs="Courier New"/>
+          <w:sz w:val="20"/>
+          <w:szCs w:val="20"/>
+          <w:lang w:val="en-CA"/>
+        </w:rPr>
+        <w:t>rpart</w:t>
+      </w:r>
+      <w:proofErr w:type="spellEnd"/>
+      <w:r>
+        <w:rPr>
+          <w:rFonts w:ascii="Courier New" w:hAnsi="Courier New" w:cs="Courier New"/>
+          <w:sz w:val="20"/>
+          <w:szCs w:val="20"/>
+          <w:lang w:val="en-CA"/>
+        </w:rPr>
+        <w:t>(</w:t>
+      </w:r>
+      <w:proofErr w:type="gramEnd"/>
+      <w:r>
+        <w:rPr>
+          <w:rFonts w:ascii="Courier New" w:hAnsi="Courier New" w:cs="Courier New"/>
+          <w:sz w:val="20"/>
+          <w:szCs w:val="20"/>
+          <w:lang w:val="en-CA"/>
+        </w:rPr>
+        <w:t>formula = author ~ ., data = train, method = "class")</w:t>
+      </w:r>
+    </w:p>
+    <w:p>
+      <w:pPr>
+        <w:spacing w:line="240" w:lineRule="auto"/>
+        <w:ind w:left="720"/>
+        <w:rPr>
+          <w:rFonts w:ascii="Courier New" w:hAnsi="Courier New" w:cs="Courier New"/>
+          <w:sz w:val="20"/>
+          <w:szCs w:val="20"/>
+          <w:lang w:val="en-CA"/>
+        </w:rPr>
+      </w:pPr>
+    </w:p>
+    <w:p>
+      <w:pPr>
+        <w:spacing w:line="240" w:lineRule="auto"/>
+        <w:ind w:left="720"/>
+        <w:rPr>
+          <w:rFonts w:ascii="Courier New" w:hAnsi="Courier New" w:cs="Courier New"/>
+          <w:sz w:val="20"/>
+          <w:szCs w:val="20"/>
+          <w:lang w:val="en-CA"/>
+        </w:rPr>
+      </w:pPr>
+      <w:r>
+        <w:rPr>
+          <w:rFonts w:ascii="Courier New" w:hAnsi="Courier New" w:cs="Courier New"/>
+          <w:sz w:val="20"/>
+          <w:szCs w:val="20"/>
+          <w:lang w:val="en-CA"/>
+        </w:rPr>
+        <w:t xml:space="preserve">Variables </w:t>
+      </w:r>
+      <w:proofErr w:type="gramStart"/>
+      <w:r>
+        <w:rPr>
+          <w:rFonts w:ascii="Courier New" w:hAnsi="Courier New" w:cs="Courier New"/>
+          <w:sz w:val="20"/>
+          <w:szCs w:val="20"/>
+          <w:lang w:val="en-CA"/>
+        </w:rPr>
+        <w:t>actually used</w:t>
+      </w:r>
+      <w:proofErr w:type="gramEnd"/>
+      <w:r>
+        <w:rPr>
+          <w:rFonts w:ascii="Courier New" w:hAnsi="Courier New" w:cs="Courier New"/>
+          <w:sz w:val="20"/>
+          <w:szCs w:val="20"/>
+          <w:lang w:val="en-CA"/>
+        </w:rPr>
+        <w:t xml:space="preserve"> in tree construction:</w:t>
+      </w:r>
+    </w:p>
+    <w:p>
+      <w:pPr>
+        <w:spacing w:line="240" w:lineRule="auto"/>
+        <w:ind w:left="720"/>
+        <w:rPr>
+          <w:rFonts w:ascii="Courier New" w:hAnsi="Courier New" w:cs="Courier New"/>
+          <w:sz w:val="20"/>
+          <w:szCs w:val="20"/>
+          <w:lang w:val="en-CA"/>
+        </w:rPr>
+      </w:pPr>
+      <w:r>
+        <w:rPr>
+          <w:rFonts w:ascii="Courier New" w:hAnsi="Courier New" w:cs="Courier New"/>
+          <w:sz w:val="20"/>
+          <w:szCs w:val="20"/>
+          <w:lang w:val="en-CA"/>
+        </w:rPr>
+        <w:t xml:space="preserve">[1] </w:t>
+      </w:r>
+      <w:proofErr w:type="gramStart"/>
+      <w:r>
+        <w:rPr>
+          <w:rFonts w:ascii="Courier New" w:hAnsi="Courier New" w:cs="Courier New"/>
+          <w:sz w:val="20"/>
+          <w:szCs w:val="20"/>
+          <w:lang w:val="en-CA"/>
+        </w:rPr>
+        <w:t>upon  which</w:t>
+      </w:r>
+      <w:proofErr w:type="gramEnd"/>
+    </w:p>
+    <w:p>
+      <w:pPr>
+        <w:rPr>
+          <w:rFonts w:ascii="Arial" w:hAnsi="Arial" w:cs="Arial"/>
+          <w:sz w:val="24"/>
+          <w:szCs w:val="24"/>
+          <w:lang w:val="en-CA"/>
+        </w:rPr>
+      </w:pPr>
+      <w:r>
+        <w:rPr>
+          <w:rFonts w:ascii="Arial" w:hAnsi="Arial" w:cs="Arial"/>
+          <w:sz w:val="24"/>
+          <w:szCs w:val="24"/>
+          <w:lang w:val="en-CA"/>
+        </w:rPr>
+        <w:t xml:space="preserve">Since the train set did not include the </w:t>
+      </w:r>
+      <w:proofErr w:type="spellStart"/>
+      <w:r>
+        <w:rPr>
+          <w:rFonts w:ascii="Courier New" w:hAnsi="Courier New" w:cs="Courier New"/>
+          <w:sz w:val="24"/>
+          <w:szCs w:val="24"/>
+          <w:lang w:val="en-CA"/>
+        </w:rPr>
+        <w:t>dispt</w:t>
+      </w:r>
+      <w:proofErr w:type="spellEnd"/>
+      <w:r>
+        <w:rPr>
+          <w:rFonts w:ascii="Arial" w:hAnsi="Arial" w:cs="Arial"/>
+          <w:sz w:val="24"/>
+          <w:szCs w:val="24"/>
+          <w:lang w:val="en-CA"/>
+        </w:rPr>
+        <w:t xml:space="preserve"> cases, the resulting decision tree does not </w:t>
+      </w:r>
+      <w:r>
+        <w:rPr>
+          <w:rFonts w:ascii="Arial" w:hAnsi="Arial" w:cs="Arial"/>
+          <w:sz w:val="24"/>
+          <w:szCs w:val="24"/>
+          <w:lang w:val="en-CA"/>
+        </w:rPr>
+        <w:t>contain</w:t>
+      </w:r>
+      <w:r>
+        <w:rPr>
+          <w:rFonts w:ascii="Arial" w:hAnsi="Arial" w:cs="Arial"/>
+          <w:sz w:val="24"/>
+          <w:szCs w:val="24"/>
+          <w:lang w:val="en-CA"/>
+        </w:rPr>
+        <w:t xml:space="preserve"> any nodes with this value.</w:t>
+      </w:r>
+      <w:r>
+        <w:rPr>
+          <w:rFonts w:ascii="Arial" w:hAnsi="Arial" w:cs="Arial"/>
+          <w:sz w:val="24"/>
+          <w:szCs w:val="24"/>
+          <w:lang w:val="en-CA"/>
+        </w:rPr>
+        <w:t xml:space="preserve"> Additionally, Hamilton and Madison coauthor cases </w:t>
+      </w:r>
+      <w:r>
+        <w:rPr>
+          <w:rFonts w:ascii="Arial" w:hAnsi="Arial" w:cs="Arial"/>
+          <w:sz w:val="24"/>
+          <w:szCs w:val="24"/>
+          <w:lang w:val="en-CA"/>
+        </w:rPr>
+        <w:lastRenderedPageBreak/>
+        <w:t>were</w:t>
+      </w:r>
+      <w:r>
+        <w:rPr>
+          <w:rFonts w:ascii="Arial" w:hAnsi="Arial" w:cs="Arial"/>
+          <w:sz w:val="24"/>
+          <w:szCs w:val="24"/>
+          <w:lang w:val="en-CA"/>
+        </w:rPr>
+        <w:t xml:space="preserve"> not significant, and </w:t>
+      </w:r>
+      <w:r>
+        <w:rPr>
+          <w:rFonts w:ascii="Arial" w:hAnsi="Arial" w:cs="Arial"/>
+          <w:sz w:val="24"/>
+          <w:szCs w:val="24"/>
+          <w:lang w:val="en-CA"/>
+        </w:rPr>
+        <w:t xml:space="preserve">were </w:t>
+      </w:r>
+      <w:r>
+        <w:rPr>
+          <w:rFonts w:ascii="Arial" w:hAnsi="Arial" w:cs="Arial"/>
+          <w:sz w:val="24"/>
+          <w:szCs w:val="24"/>
+          <w:lang w:val="en-CA"/>
+        </w:rPr>
+        <w:t>removed</w:t>
+      </w:r>
+      <w:r>
+        <w:rPr>
+          <w:rFonts w:ascii="Arial" w:hAnsi="Arial" w:cs="Arial"/>
+          <w:sz w:val="24"/>
+          <w:szCs w:val="24"/>
+          <w:lang w:val="en-CA"/>
+        </w:rPr>
+        <w:t xml:space="preserve"> internally</w:t>
+      </w:r>
+      <w:r>
+        <w:rPr>
+          <w:rFonts w:ascii="Arial" w:hAnsi="Arial" w:cs="Arial"/>
+          <w:sz w:val="24"/>
+          <w:szCs w:val="24"/>
+          <w:lang w:val="en-CA"/>
+        </w:rPr>
+        <w:t xml:space="preserve"> during the </w:t>
+      </w:r>
+      <w:r>
+        <w:rPr>
+          <w:rFonts w:ascii="Arial" w:hAnsi="Arial" w:cs="Arial"/>
+          <w:sz w:val="24"/>
+          <w:szCs w:val="24"/>
+          <w:lang w:val="en-CA"/>
+        </w:rPr>
+        <w:t>model</w:t>
+      </w:r>
+      <w:r>
+        <w:rPr>
+          <w:rFonts w:ascii="Arial" w:hAnsi="Arial" w:cs="Arial"/>
+          <w:sz w:val="24"/>
+          <w:szCs w:val="24"/>
+          <w:lang w:val="en-CA"/>
+        </w:rPr>
+        <w:t xml:space="preserve"> generation.</w:t>
+      </w:r>
+      <w:r>
+        <w:rPr>
+          <w:rFonts w:ascii="Arial" w:hAnsi="Arial" w:cs="Arial"/>
+          <w:sz w:val="24"/>
+          <w:szCs w:val="24"/>
+          <w:lang w:val="en-CA"/>
+        </w:rPr>
+        <w:t xml:space="preserve"> The “root node error”, </w:t>
+      </w:r>
+      <w:r>
+        <w:rPr>
+          <w:rFonts w:ascii="Arial" w:hAnsi="Arial" w:cs="Arial"/>
+          <w:sz w:val="24"/>
+          <w:szCs w:val="24"/>
+          <w:lang w:val="en-CA"/>
+        </w:rPr>
+        <w:t>used to measure the error rate at the node tree was 0.31, while the</w:t>
+      </w:r>
+      <w:r>
+        <w:rPr>
+          <w:rFonts w:ascii="Arial" w:hAnsi="Arial" w:cs="Arial"/>
+          <w:sz w:val="24"/>
+          <w:szCs w:val="24"/>
+          <w:lang w:val="en-CA"/>
+        </w:rPr>
+        <w:t xml:space="preserve"> re</w:t>
+      </w:r>
+      <w:r>
+        <w:rPr>
+          <w:rFonts w:ascii="Arial" w:hAnsi="Arial" w:cs="Arial"/>
+          <w:sz w:val="24"/>
+          <w:szCs w:val="24"/>
+          <w:lang w:val="en-CA"/>
+        </w:rPr>
+        <w:t>-</w:t>
+      </w:r>
+      <w:r>
+        <w:rPr>
+          <w:rFonts w:ascii="Arial" w:hAnsi="Arial" w:cs="Arial"/>
+          <w:sz w:val="24"/>
+          <w:szCs w:val="24"/>
+          <w:lang w:val="en-CA"/>
+        </w:rPr>
+        <w:t>substitution error rate</w:t>
+      </w:r>
+      <w:r>
+        <w:rPr>
+          <w:rFonts w:ascii="Arial" w:hAnsi="Arial" w:cs="Arial"/>
+          <w:sz w:val="24"/>
+          <w:szCs w:val="24"/>
+          <w:lang w:val="en-CA"/>
+        </w:rPr>
+        <w:t>, used to measure the predictive performance</w:t>
+      </w:r>
+      <w:r>
+        <w:rPr>
+          <w:rFonts w:ascii="Arial" w:hAnsi="Arial" w:cs="Arial"/>
+          <w:sz w:val="24"/>
+          <w:szCs w:val="24"/>
+          <w:lang w:val="en-CA"/>
+        </w:rPr>
+        <w:t xml:space="preserve"> was found to be</w:t>
+      </w:r>
+      <w:r>
+        <w:rPr>
+          <w:rFonts w:ascii="Arial" w:hAnsi="Arial" w:cs="Arial"/>
+          <w:sz w:val="24"/>
+          <w:szCs w:val="24"/>
+          <w:lang w:val="en-CA"/>
+        </w:rPr>
+        <w:t xml:space="preserve"> </w:t>
+      </w:r>
+      <w:r>
+        <w:rPr>
+          <w:rFonts w:ascii="Arial" w:hAnsi="Arial" w:cs="Arial"/>
+          <w:sz w:val="24"/>
+          <w:szCs w:val="24"/>
+          <w:lang w:val="en-CA"/>
+        </w:rPr>
+        <w:t>0</w:t>
+      </w:r>
+      <w:r>
+        <w:rPr>
+          <w:rFonts w:ascii="Arial" w:hAnsi="Arial" w:cs="Arial"/>
+          <w:sz w:val="24"/>
+          <w:szCs w:val="24"/>
+          <w:lang w:val="en-CA"/>
+        </w:rPr>
+        <w:t>.</w:t>
+      </w:r>
+      <w:r>
+        <w:rPr>
+          <w:rFonts w:ascii="Arial" w:hAnsi="Arial" w:cs="Arial"/>
+          <w:sz w:val="24"/>
+          <w:szCs w:val="24"/>
+          <w:lang w:val="en-CA"/>
+        </w:rPr>
+        <w:t>054.</w:t>
+      </w:r>
+    </w:p>
+    <w:p>
+      <w:pPr>
+        <w:rPr>
+          <w:rFonts w:ascii="Arial" w:hAnsi="Arial" w:cs="Arial"/>
+          <w:sz w:val="24"/>
+          <w:szCs w:val="24"/>
+          <w:lang w:val="en-CA"/>
+        </w:rPr>
+      </w:pPr>
+      <w:r>
+        <w:rPr>
+          <w:rFonts w:ascii="Arial" w:hAnsi="Arial" w:cs="Arial"/>
+          <w:sz w:val="24"/>
+          <w:szCs w:val="24"/>
+          <w:lang w:val="en-CA"/>
+        </w:rPr>
+        <w:t>Using the generated decision tree, the dispute</w:t>
+      </w:r>
+      <w:r>
+        <w:rPr>
+          <w:rFonts w:ascii="Arial" w:hAnsi="Arial" w:cs="Arial"/>
+          <w:sz w:val="24"/>
+          <w:szCs w:val="24"/>
+          <w:lang w:val="en-CA"/>
+        </w:rPr>
+        <w:t>d</w:t>
+      </w:r>
+      <w:r>
+        <w:rPr>
+          <w:rFonts w:ascii="Arial" w:hAnsi="Arial" w:cs="Arial"/>
+          <w:sz w:val="24"/>
+          <w:szCs w:val="24"/>
+          <w:lang w:val="en-CA"/>
+        </w:rPr>
+        <w:t xml:space="preserve"> cases were tested.</w:t>
+      </w:r>
+      <w:r>
+        <w:rPr>
+          <w:rFonts w:ascii="Arial" w:hAnsi="Arial" w:cs="Arial"/>
+          <w:sz w:val="24"/>
+          <w:szCs w:val="24"/>
+          <w:lang w:val="en-CA"/>
+        </w:rPr>
+        <w:t xml:space="preserve"> The results </w:t>
+      </w:r>
+      <w:r>
+        <w:rPr>
+          <w:rFonts w:ascii="Arial" w:hAnsi="Arial" w:cs="Arial"/>
+          <w:sz w:val="24"/>
+          <w:szCs w:val="24"/>
+          <w:lang w:val="en-CA"/>
+        </w:rPr>
+        <w:t>indicate</w:t>
+      </w:r>
+      <w:r>
+        <w:rPr>
+          <w:rFonts w:ascii="Arial" w:hAnsi="Arial" w:cs="Arial"/>
+          <w:sz w:val="24"/>
+          <w:szCs w:val="24"/>
+          <w:lang w:val="en-CA"/>
+        </w:rPr>
+        <w:t xml:space="preserve"> </w:t>
+      </w:r>
+      <w:r>
+        <w:rPr>
+          <w:rFonts w:ascii="Arial" w:hAnsi="Arial" w:cs="Arial"/>
+          <w:sz w:val="24"/>
+          <w:szCs w:val="24"/>
+          <w:lang w:val="en-CA"/>
+        </w:rPr>
+        <w:t>most of the</w:t>
+      </w:r>
+      <w:r>
+        <w:rPr>
+          <w:rFonts w:ascii="Arial" w:hAnsi="Arial" w:cs="Arial"/>
+          <w:sz w:val="24"/>
+          <w:szCs w:val="24"/>
+          <w:lang w:val="en-CA"/>
+        </w:rPr>
+        <w:t xml:space="preserve"> disputed authorship to be owned by James Madison:</w:t>
+      </w:r>
+    </w:p>
+    <w:p>
+      <w:pPr>
+        <w:rPr>
+          <w:rFonts w:ascii="Arial" w:hAnsi="Arial" w:cs="Arial"/>
+          <w:sz w:val="24"/>
+          <w:szCs w:val="24"/>
+          <w:lang w:val="en-CA"/>
+        </w:rPr>
+      </w:pPr>
+    </w:p>
+    <w:p>
+      <w:pPr>
+        <w:rPr>
+          <w:rFonts w:ascii="Arial" w:hAnsi="Arial" w:cs="Arial"/>
+          <w:sz w:val="24"/>
+          <w:szCs w:val="24"/>
+          <w:lang w:val="en-CA"/>
+        </w:rPr>
+      </w:pPr>
+    </w:p>
+    <w:p>
+      <w:pPr>
+        <w:rPr>
+          <w:rFonts w:ascii="Arial" w:hAnsi="Arial" w:cs="Arial"/>
+          <w:sz w:val="24"/>
+          <w:szCs w:val="24"/>
+          <w:lang w:val="en-CA"/>
+        </w:rPr>
+      </w:pPr>
+    </w:p>
+    <w:p>
+      <w:pPr>
+        <w:spacing w:line="240" w:lineRule="auto"/>
+        <w:rPr>
+          <w:rFonts w:ascii="Courier New" w:hAnsi="Courier New" w:cs="Courier New"/>
+          <w:sz w:val="20"/>
+          <w:szCs w:val="20"/>
+          <w:lang w:val="en-CA"/>
+        </w:rPr>
+      </w:pPr>
+      <w:r>
+        <w:rPr>
+          <w:rFonts w:ascii="Courier New" w:hAnsi="Courier New" w:cs="Courier New"/>
+          <w:sz w:val="20"/>
+          <w:szCs w:val="20"/>
+          <w:lang w:val="en-CA"/>
+        </w:rPr>
+        <w:t>===========================================================</w:t>
+      </w:r>
+    </w:p>
+    <w:p>
+      <w:pPr>
+        <w:spacing w:line="240" w:lineRule="auto"/>
+        <w:rPr>
+          <w:rFonts w:ascii="Courier New" w:hAnsi="Courier New" w:cs="Courier New"/>
+          <w:sz w:val="20"/>
+          <w:szCs w:val="20"/>
+          <w:lang w:val="en-CA"/>
+        </w:rPr>
+      </w:pPr>
+      <w:r>
+        <w:rPr>
+          <w:rFonts w:ascii="Courier New" w:hAnsi="Courier New" w:cs="Courier New"/>
+          <w:sz w:val="20"/>
+          <w:szCs w:val="20"/>
+          <w:lang w:val="en-CA"/>
+        </w:rPr>
+        <w:t xml:space="preserve"> test prediction (probability) </w:t>
+      </w:r>
+    </w:p>
+    <w:p>
+      <w:pPr>
+        <w:spacing w:line="240" w:lineRule="auto"/>
+        <w:rPr>
+          <w:rFonts w:ascii="Courier New" w:hAnsi="Courier New" w:cs="Courier New"/>
+          <w:sz w:val="20"/>
+          <w:szCs w:val="20"/>
+          <w:lang w:val="en-CA"/>
+        </w:rPr>
+      </w:pPr>
+      <w:r>
+        <w:rPr>
+          <w:rFonts w:ascii="Courier New" w:hAnsi="Courier New" w:cs="Courier New"/>
+          <w:sz w:val="20"/>
+          <w:szCs w:val="20"/>
+          <w:lang w:val="en-CA"/>
+        </w:rPr>
+        <w:t>===========================================================</w:t>
+      </w:r>
+    </w:p>
+    <w:p>
+      <w:pPr>
+        <w:spacing w:line="240" w:lineRule="auto"/>
+        <w:rPr>
+          <w:rFonts w:ascii="Courier New" w:hAnsi="Courier New" w:cs="Courier New"/>
+          <w:sz w:val="20"/>
+          <w:szCs w:val="20"/>
+          <w:lang w:val="en-CA"/>
+        </w:rPr>
+      </w:pPr>
+      <w:r>
+        <w:rPr>
+          <w:rFonts w:ascii="Courier New" w:hAnsi="Courier New" w:cs="Courier New"/>
+          <w:sz w:val="20"/>
+          <w:szCs w:val="20"/>
+          <w:lang w:val="en-CA"/>
+        </w:rPr>
+        <w:t xml:space="preserve">   </w:t>
+      </w:r>
+      <w:proofErr w:type="spellStart"/>
+      <w:proofErr w:type="gramStart"/>
+      <w:r>
+        <w:rPr>
+          <w:rFonts w:ascii="Courier New" w:hAnsi="Courier New" w:cs="Courier New"/>
+          <w:sz w:val="20"/>
+          <w:szCs w:val="20"/>
+          <w:lang w:val="en-CA"/>
+        </w:rPr>
+        <w:t>dispt</w:t>
+      </w:r>
+      <w:proofErr w:type="spellEnd"/>
+      <w:r>
+        <w:rPr>
+          <w:rFonts w:ascii="Courier New" w:hAnsi="Courier New" w:cs="Courier New"/>
+          <w:sz w:val="20"/>
+          <w:szCs w:val="20"/>
+          <w:lang w:val="en-CA"/>
+        </w:rPr>
+        <w:t xml:space="preserve">  Hamilton</w:t>
+      </w:r>
+      <w:proofErr w:type="gramEnd"/>
+      <w:r>
+        <w:rPr>
+          <w:rFonts w:ascii="Courier New" w:hAnsi="Courier New" w:cs="Courier New"/>
+          <w:sz w:val="20"/>
+          <w:szCs w:val="20"/>
+          <w:lang w:val="en-CA"/>
+        </w:rPr>
+        <w:t xml:space="preserve">        HM       Jay   Madison</w:t>
+      </w:r>
+    </w:p>
+    <w:p>
+      <w:pPr>
+        <w:spacing w:line="240" w:lineRule="auto"/>
+        <w:rPr>
+          <w:rFonts w:ascii="Courier New" w:hAnsi="Courier New" w:cs="Courier New"/>
+          <w:sz w:val="20"/>
+          <w:szCs w:val="20"/>
+          <w:lang w:val="en-CA"/>
+        </w:rPr>
+      </w:pPr>
+      <w:r>
+        <w:rPr>
+          <w:rFonts w:ascii="Courier New" w:hAnsi="Courier New" w:cs="Courier New"/>
+          <w:sz w:val="20"/>
+          <w:szCs w:val="20"/>
+          <w:lang w:val="en-CA"/>
+        </w:rPr>
+        <w:t>1      0 0.0000000 0.1176471 0.0000000 0.8823529</w:t>
+      </w:r>
+    </w:p>
+    <w:p>
+      <w:pPr>
+        <w:spacing w:line="240" w:lineRule="auto"/>
+        <w:rPr>
+          <w:rFonts w:ascii="Courier New" w:hAnsi="Courier New" w:cs="Courier New"/>
+          <w:sz w:val="20"/>
+          <w:szCs w:val="20"/>
+          <w:lang w:val="en-CA"/>
+        </w:rPr>
+      </w:pPr>
+      <w:r>
+        <w:rPr>
+          <w:rFonts w:ascii="Courier New" w:hAnsi="Courier New" w:cs="Courier New"/>
+          <w:sz w:val="20"/>
+          <w:szCs w:val="20"/>
+          <w:lang w:val="en-CA"/>
+        </w:rPr>
+        <w:t>2      0 0.0000000 0.1176471 0.0000000 0.8823529</w:t>
+      </w:r>
+    </w:p>
+    <w:p>
+      <w:pPr>
+        <w:spacing w:line="240" w:lineRule="auto"/>
+        <w:rPr>
+          <w:rFonts w:ascii="Courier New" w:hAnsi="Courier New" w:cs="Courier New"/>
+          <w:sz w:val="20"/>
+          <w:szCs w:val="20"/>
+          <w:lang w:val="en-CA"/>
+        </w:rPr>
+      </w:pPr>
+      <w:r>
+        <w:rPr>
+          <w:rFonts w:ascii="Courier New" w:hAnsi="Courier New" w:cs="Courier New"/>
+          <w:sz w:val="20"/>
+          <w:szCs w:val="20"/>
+          <w:lang w:val="en-CA"/>
+        </w:rPr>
+        <w:t>3      0 0.1428571 0.1428571 0.7142857 0.0000000</w:t>
+      </w:r>
+    </w:p>
+    <w:p>
+      <w:pPr>
+        <w:spacing w:line="240" w:lineRule="auto"/>
+        <w:rPr>
+          <w:rFonts w:ascii="Courier New" w:hAnsi="Courier New" w:cs="Courier New"/>
+          <w:sz w:val="20"/>
+          <w:szCs w:val="20"/>
+          <w:lang w:val="en-CA"/>
+        </w:rPr>
+      </w:pPr>
+      <w:r>
+        <w:rPr>
+          <w:rFonts w:ascii="Courier New" w:hAnsi="Courier New" w:cs="Courier New"/>
+          <w:sz w:val="20"/>
+          <w:szCs w:val="20"/>
+          <w:lang w:val="en-CA"/>
+        </w:rPr>
+        <w:t>4      0 0.0000000 0.1176471 0.0000000 0.8823529</w:t>
+      </w:r>
+    </w:p>
+    <w:p>
+      <w:pPr>
+        <w:spacing w:line="240" w:lineRule="auto"/>
+        <w:rPr>
+          <w:rFonts w:ascii="Courier New" w:hAnsi="Courier New" w:cs="Courier New"/>
+          <w:sz w:val="20"/>
+          <w:szCs w:val="20"/>
+          <w:lang w:val="en-CA"/>
+        </w:rPr>
+      </w:pPr>
+      <w:r>
+        <w:rPr>
+          <w:rFonts w:ascii="Courier New" w:hAnsi="Courier New" w:cs="Courier New"/>
+          <w:sz w:val="20"/>
+          <w:szCs w:val="20"/>
+          <w:lang w:val="en-CA"/>
+        </w:rPr>
+        <w:t>5      0 0.0000000 0.1176471 0.0000000 0.8823529</w:t>
+      </w:r>
+    </w:p>
+    <w:p>
+      <w:pPr>
+        <w:spacing w:line="240" w:lineRule="auto"/>
+        <w:rPr>
+          <w:rFonts w:ascii="Courier New" w:hAnsi="Courier New" w:cs="Courier New"/>
+          <w:sz w:val="20"/>
+          <w:szCs w:val="20"/>
+          <w:lang w:val="en-CA"/>
+        </w:rPr>
+      </w:pPr>
+      <w:r>
+        <w:rPr>
+          <w:rFonts w:ascii="Courier New" w:hAnsi="Courier New" w:cs="Courier New"/>
+          <w:sz w:val="20"/>
+          <w:szCs w:val="20"/>
+          <w:lang w:val="en-CA"/>
+        </w:rPr>
+        <w:t>6      0 0.0000000 0.1176471 0.0000000 0.8823529</w:t>
+      </w:r>
+    </w:p>
+    <w:p>
+      <w:pPr>
+        <w:spacing w:line="240" w:lineRule="auto"/>
+        <w:rPr>
+          <w:rFonts w:ascii="Courier New" w:hAnsi="Courier New" w:cs="Courier New"/>
+          <w:sz w:val="20"/>
+          <w:szCs w:val="20"/>
+          <w:lang w:val="en-CA"/>
+        </w:rPr>
+      </w:pPr>
+      <w:r>
+        <w:rPr>
+          <w:rFonts w:ascii="Courier New" w:hAnsi="Courier New" w:cs="Courier New"/>
+          <w:sz w:val="20"/>
+          <w:szCs w:val="20"/>
+          <w:lang w:val="en-CA"/>
+        </w:rPr>
+        <w:t>7      0 0.0000000 0.1176471 0.0000000 0.8823529</w:t>
+      </w:r>
+    </w:p>
+    <w:p>
+      <w:pPr>
+        <w:spacing w:line="240" w:lineRule="auto"/>
+        <w:rPr>
+          <w:rFonts w:ascii="Courier New" w:hAnsi="Courier New" w:cs="Courier New"/>
+          <w:sz w:val="20"/>
+          <w:szCs w:val="20"/>
+          <w:lang w:val="en-CA"/>
+        </w:rPr>
+      </w:pPr>
+      <w:r>
+        <w:rPr>
+          <w:rFonts w:ascii="Courier New" w:hAnsi="Courier New" w:cs="Courier New"/>
+          <w:sz w:val="20"/>
+          <w:szCs w:val="20"/>
+          <w:lang w:val="en-CA"/>
+        </w:rPr>
+        <w:t>8      0 0.0000000 0.1176471 0.0000000 0.8823529</w:t>
+      </w:r>
+    </w:p>
+    <w:p>
+      <w:pPr>
+        <w:spacing w:line="240" w:lineRule="auto"/>
+        <w:rPr>
+          <w:rFonts w:ascii="Courier New" w:hAnsi="Courier New" w:cs="Courier New"/>
+          <w:sz w:val="20"/>
+          <w:szCs w:val="20"/>
+          <w:lang w:val="en-CA"/>
+        </w:rPr>
+      </w:pPr>
+      <w:r>
+        <w:rPr>
+          <w:rFonts w:ascii="Courier New" w:hAnsi="Courier New" w:cs="Courier New"/>
+          <w:sz w:val="20"/>
+          <w:szCs w:val="20"/>
+          <w:lang w:val="en-CA"/>
+        </w:rPr>
+        <w:t>9      0 0.0000000 0.1176471 0.0000000 0.8823529</w:t>
+      </w:r>
+    </w:p>
+    <w:p>
+      <w:pPr>
+        <w:spacing w:line="240" w:lineRule="auto"/>
+        <w:rPr>
+          <w:rFonts w:ascii="Courier New" w:hAnsi="Courier New" w:cs="Courier New"/>
+          <w:sz w:val="20"/>
+          <w:szCs w:val="20"/>
+          <w:lang w:val="en-CA"/>
+        </w:rPr>
+      </w:pPr>
+      <w:r>
+        <w:rPr>
+          <w:rFonts w:ascii="Courier New" w:hAnsi="Courier New" w:cs="Courier New"/>
+          <w:sz w:val="20"/>
+          <w:szCs w:val="20"/>
+          <w:lang w:val="en-CA"/>
+        </w:rPr>
+        <w:t>10     0 0.0000000 0.1176471 0.0000000 0.8823529</w:t>
+      </w:r>
+    </w:p>
+    <w:p>
+      <w:pPr>
+        <w:spacing w:line="240" w:lineRule="auto"/>
+        <w:rPr>
+          <w:rFonts w:ascii="Courier New" w:hAnsi="Courier New" w:cs="Courier New"/>
+          <w:sz w:val="20"/>
+          <w:szCs w:val="20"/>
+          <w:lang w:val="en-CA"/>
+        </w:rPr>
+      </w:pPr>
+      <w:r>
+        <w:rPr>
+          <w:rFonts w:ascii="Courier New" w:hAnsi="Courier New" w:cs="Courier New"/>
+          <w:sz w:val="20"/>
+          <w:szCs w:val="20"/>
+          <w:lang w:val="en-CA"/>
+        </w:rPr>
+        <w:t>11     0 0.0000000 0.1176471 0.0000000 0.8823529</w:t>
+      </w:r>
+    </w:p>
+    <w:p>
+      <w:pPr>
+        <w:spacing w:line="240" w:lineRule="auto"/>
+        <w:rPr>
+          <w:rFonts w:ascii="Courier New" w:hAnsi="Courier New" w:cs="Courier New"/>
+          <w:sz w:val="20"/>
+          <w:szCs w:val="20"/>
+          <w:lang w:val="en-CA"/>
+        </w:rPr>
+      </w:pPr>
+    </w:p>
+    <w:p>
+      <w:pPr>
+        <w:spacing w:line="240" w:lineRule="auto"/>
+        <w:rPr>
+          <w:rFonts w:ascii="Courier New" w:hAnsi="Courier New" w:cs="Courier New"/>
+          <w:sz w:val="20"/>
+          <w:szCs w:val="20"/>
+          <w:lang w:val="en-CA"/>
+        </w:rPr>
+      </w:pPr>
+      <w:r>
+        <w:rPr>
+          <w:rFonts w:ascii="Courier New" w:hAnsi="Courier New" w:cs="Courier New"/>
+          <w:sz w:val="20"/>
+          <w:szCs w:val="20"/>
+          <w:lang w:val="en-CA"/>
+        </w:rPr>
+        <w:t>===========================================================</w:t>
+      </w:r>
+    </w:p>
+    <w:p>
+      <w:pPr>
+        <w:spacing w:line="240" w:lineRule="auto"/>
+        <w:rPr>
+          <w:rFonts w:ascii="Courier New" w:hAnsi="Courier New" w:cs="Courier New"/>
+          <w:sz w:val="20"/>
+          <w:szCs w:val="20"/>
+          <w:lang w:val="en-CA"/>
+        </w:rPr>
+      </w:pPr>
+      <w:r>
+        <w:rPr>
+          <w:rFonts w:ascii="Courier New" w:hAnsi="Courier New" w:cs="Courier New"/>
+          <w:sz w:val="20"/>
+          <w:szCs w:val="20"/>
+          <w:lang w:val="en-CA"/>
+        </w:rPr>
+        <w:t xml:space="preserve"> test prediction (class) </w:t>
+      </w:r>
+    </w:p>
+    <w:p>
+      <w:pPr>
+        <w:spacing w:line="240" w:lineRule="auto"/>
+        <w:rPr>
+          <w:rFonts w:ascii="Courier New" w:hAnsi="Courier New" w:cs="Courier New"/>
+          <w:sz w:val="20"/>
+          <w:szCs w:val="20"/>
+          <w:lang w:val="en-CA"/>
+        </w:rPr>
+      </w:pPr>
+      <w:r>
+        <w:rPr>
+          <w:rFonts w:ascii="Courier New" w:hAnsi="Courier New" w:cs="Courier New"/>
+          <w:sz w:val="20"/>
+          <w:szCs w:val="20"/>
+          <w:lang w:val="en-CA"/>
+        </w:rPr>
+        <w:t>===========================================================</w:t>
+      </w:r>
+    </w:p>
+    <w:p>
+      <w:pPr>
+        <w:spacing w:line="240" w:lineRule="auto"/>
+        <w:rPr>
+          <w:rFonts w:ascii="Courier New" w:hAnsi="Courier New" w:cs="Courier New"/>
+          <w:sz w:val="20"/>
+          <w:szCs w:val="20"/>
+          <w:lang w:val="en-CA"/>
+        </w:rPr>
+      </w:pPr>
+      <w:r>
+        <w:rPr>
+          <w:rFonts w:ascii="Courier New" w:hAnsi="Courier New" w:cs="Courier New"/>
+          <w:sz w:val="20"/>
+          <w:szCs w:val="20"/>
+          <w:lang w:val="en-CA"/>
+        </w:rPr>
+        <w:t xml:space="preserve">      1       2       3       4       5       6       7       8       9      10      11 </w:t>
+      </w:r>
+    </w:p>
+    <w:p>
+      <w:pPr>
+        <w:spacing w:line="240" w:lineRule="auto"/>
+        <w:rPr>
+          <w:rFonts w:ascii="Courier New" w:hAnsi="Courier New" w:cs="Courier New"/>
+          <w:sz w:val="20"/>
+          <w:szCs w:val="20"/>
+          <w:lang w:val="en-CA"/>
+        </w:rPr>
+      </w:pPr>
+      <w:r>
+        <w:rPr>
+          <w:rFonts w:ascii="Courier New" w:hAnsi="Courier New" w:cs="Courier New"/>
+          <w:sz w:val="20"/>
+          <w:szCs w:val="20"/>
+          <w:lang w:val="en-CA"/>
+        </w:rPr>
+        <w:t xml:space="preserve">Madison </w:t>
+      </w:r>
+      <w:proofErr w:type="spellStart"/>
+      <w:r>
+        <w:rPr>
+          <w:rFonts w:ascii="Courier New" w:hAnsi="Courier New" w:cs="Courier New"/>
+          <w:sz w:val="20"/>
+          <w:szCs w:val="20"/>
+          <w:lang w:val="en-CA"/>
+        </w:rPr>
+        <w:t>Madison</w:t>
+      </w:r>
+      <w:proofErr w:type="spellEnd"/>
+      <w:r>
+        <w:rPr>
+          <w:rFonts w:ascii="Courier New" w:hAnsi="Courier New" w:cs="Courier New"/>
+          <w:sz w:val="20"/>
+          <w:szCs w:val="20"/>
+          <w:lang w:val="en-CA"/>
+        </w:rPr>
+        <w:t xml:space="preserve">     Jay Madison </w:t>
+      </w:r>
+      <w:proofErr w:type="spellStart"/>
+      <w:r>
+        <w:rPr>
+          <w:rFonts w:ascii="Courier New" w:hAnsi="Courier New" w:cs="Courier New"/>
+          <w:sz w:val="20"/>
+          <w:szCs w:val="20"/>
+          <w:lang w:val="en-CA"/>
+        </w:rPr>
+        <w:t>Madison</w:t>
+      </w:r>
+      <w:proofErr w:type="spellEnd"/>
+      <w:r>
+        <w:rPr>
+          <w:rFonts w:ascii="Courier New" w:hAnsi="Courier New" w:cs="Courier New"/>
+          <w:sz w:val="20"/>
+          <w:szCs w:val="20"/>
+          <w:lang w:val="en-CA"/>
+        </w:rPr>
+        <w:t xml:space="preserve"> </w:t>
+      </w:r>
+      <w:proofErr w:type="spellStart"/>
+      <w:r>
+        <w:rPr>
+          <w:rFonts w:ascii="Courier New" w:hAnsi="Courier New" w:cs="Courier New"/>
+          <w:sz w:val="20"/>
+          <w:szCs w:val="20"/>
+          <w:lang w:val="en-CA"/>
+        </w:rPr>
+        <w:t>Madison</w:t>
+      </w:r>
+      <w:proofErr w:type="spellEnd"/>
+      <w:r>
+        <w:rPr>
+          <w:rFonts w:ascii="Courier New" w:hAnsi="Courier New" w:cs="Courier New"/>
+          <w:sz w:val="20"/>
+          <w:szCs w:val="20"/>
+          <w:lang w:val="en-CA"/>
+        </w:rPr>
+        <w:t xml:space="preserve"> </w:t>
+      </w:r>
+      <w:proofErr w:type="spellStart"/>
+      <w:r>
+        <w:rPr>
+          <w:rFonts w:ascii="Courier New" w:hAnsi="Courier New" w:cs="Courier New"/>
+          <w:sz w:val="20"/>
+          <w:szCs w:val="20"/>
+          <w:lang w:val="en-CA"/>
+        </w:rPr>
+        <w:t>Madison</w:t>
+      </w:r>
+      <w:proofErr w:type="spellEnd"/>
+      <w:r>
+        <w:rPr>
+          <w:rFonts w:ascii="Courier New" w:hAnsi="Courier New" w:cs="Courier New"/>
+          <w:sz w:val="20"/>
+          <w:szCs w:val="20"/>
+          <w:lang w:val="en-CA"/>
+        </w:rPr>
+        <w:t xml:space="preserve"> </w:t>
+      </w:r>
+      <w:proofErr w:type="spellStart"/>
+      <w:r>
+        <w:rPr>
+          <w:rFonts w:ascii="Courier New" w:hAnsi="Courier New" w:cs="Courier New"/>
+          <w:sz w:val="20"/>
+          <w:szCs w:val="20"/>
+          <w:lang w:val="en-CA"/>
+        </w:rPr>
+        <w:t>Madison</w:t>
+      </w:r>
+      <w:proofErr w:type="spellEnd"/>
+      <w:r>
+        <w:rPr>
+          <w:rFonts w:ascii="Courier New" w:hAnsi="Courier New" w:cs="Courier New"/>
+          <w:sz w:val="20"/>
+          <w:szCs w:val="20"/>
+          <w:lang w:val="en-CA"/>
+        </w:rPr>
+        <w:t xml:space="preserve"> </w:t>
+      </w:r>
+      <w:proofErr w:type="spellStart"/>
+      <w:r>
+        <w:rPr>
+          <w:rFonts w:ascii="Courier New" w:hAnsi="Courier New" w:cs="Courier New"/>
+          <w:sz w:val="20"/>
+          <w:szCs w:val="20"/>
+          <w:lang w:val="en-CA"/>
+        </w:rPr>
+        <w:t>Madison</w:t>
+      </w:r>
+      <w:proofErr w:type="spellEnd"/>
+      <w:r>
+        <w:rPr>
+          <w:rFonts w:ascii="Courier New" w:hAnsi="Courier New" w:cs="Courier New"/>
+          <w:sz w:val="20"/>
+          <w:szCs w:val="20"/>
+          <w:lang w:val="en-CA"/>
+        </w:rPr>
+        <w:t xml:space="preserve"> </w:t>
+      </w:r>
+      <w:proofErr w:type="spellStart"/>
+      <w:r>
+        <w:rPr>
+          <w:rFonts w:ascii="Courier New" w:hAnsi="Courier New" w:cs="Courier New"/>
+          <w:sz w:val="20"/>
+          <w:szCs w:val="20"/>
+          <w:lang w:val="en-CA"/>
+        </w:rPr>
+        <w:t>Madison</w:t>
+      </w:r>
+      <w:proofErr w:type="spellEnd"/>
+      <w:r>
+        <w:rPr>
+          <w:rFonts w:ascii="Courier New" w:hAnsi="Courier New" w:cs="Courier New"/>
+          <w:sz w:val="20"/>
+          <w:szCs w:val="20"/>
+          <w:lang w:val="en-CA"/>
+        </w:rPr>
+        <w:t xml:space="preserve"> </w:t>
+      </w:r>
+      <w:proofErr w:type="spellStart"/>
+      <w:r>
+        <w:rPr>
+          <w:rFonts w:ascii="Courier New" w:hAnsi="Courier New" w:cs="Courier New"/>
+          <w:sz w:val="20"/>
+          <w:szCs w:val="20"/>
+          <w:lang w:val="en-CA"/>
+        </w:rPr>
+        <w:t>Madison</w:t>
+      </w:r>
+      <w:proofErr w:type="spellEnd"/>
+      <w:r>
+        <w:rPr>
+          <w:rFonts w:ascii="Courier New" w:hAnsi="Courier New" w:cs="Courier New"/>
+          <w:sz w:val="20"/>
+          <w:szCs w:val="20"/>
+          <w:lang w:val="en-CA"/>
+        </w:rPr>
+        <w:t xml:space="preserve"> </w:t>
+      </w:r>
+    </w:p>
+    <w:p>
+      <w:pPr>
+        <w:spacing w:line="240" w:lineRule="auto"/>
+        <w:rPr>
+          <w:rFonts w:ascii="Courier New" w:hAnsi="Courier New" w:cs="Courier New"/>
+          <w:sz w:val="20"/>
+          <w:szCs w:val="20"/>
+          <w:lang w:val="en-CA"/>
+        </w:rPr>
+      </w:pPr>
+      <w:r>
+        <w:rPr>
+          <w:rFonts w:ascii="Courier New" w:hAnsi="Courier New" w:cs="Courier New"/>
+          <w:sz w:val="20"/>
+          <w:szCs w:val="20"/>
+          <w:lang w:val="en-CA"/>
+        </w:rPr>
+        <w:t xml:space="preserve">Levels: </w:t>
+      </w:r>
+      <w:proofErr w:type="spellStart"/>
+      <w:r>
+        <w:rPr>
+          <w:rFonts w:ascii="Courier New" w:hAnsi="Courier New" w:cs="Courier New"/>
+          <w:sz w:val="20"/>
+          <w:szCs w:val="20"/>
+          <w:lang w:val="en-CA"/>
+        </w:rPr>
+        <w:t>dispt</w:t>
+      </w:r>
+      <w:proofErr w:type="spellEnd"/>
+      <w:r>
+        <w:rPr>
+          <w:rFonts w:ascii="Courier New" w:hAnsi="Courier New" w:cs="Courier New"/>
+          <w:sz w:val="20"/>
+          <w:szCs w:val="20"/>
+          <w:lang w:val="en-CA"/>
+        </w:rPr>
+        <w:t xml:space="preserve"> Hamilton HM Jay Madison</w:t>
+      </w:r>
+    </w:p>
+    <w:p>
+      <w:pPr>
+        <w:rPr>
+          <w:rFonts w:ascii="Arial" w:hAnsi="Arial" w:cs="Arial"/>
+          <w:sz w:val="24"/>
+          <w:szCs w:val="24"/>
+          <w:lang w:val="en-CA"/>
+        </w:rPr>
+      </w:pPr>
+    </w:p>
+    <w:p>
+      <w:pPr>
+        <w:rPr>
+          <w:rFonts w:ascii="Arial" w:hAnsi="Arial" w:cs="Arial"/>
+          <w:sz w:val="24"/>
+          <w:szCs w:val="24"/>
+          <w:lang w:val="en-CA"/>
+        </w:rPr>
+      </w:pPr>
+      <w:r>
+        <w:rPr>
+          <w:rFonts w:ascii="Arial" w:hAnsi="Arial" w:cs="Arial"/>
+          <w:sz w:val="24"/>
+          <w:szCs w:val="24"/>
+          <w:lang w:val="en-CA"/>
+        </w:rPr>
+        <w:lastRenderedPageBreak/>
+        <w:t xml:space="preserve">Interestingly, the third </w:t>
+      </w:r>
+      <w:r>
+        <w:rPr>
+          <w:rFonts w:ascii="Arial" w:hAnsi="Arial" w:cs="Arial"/>
+          <w:sz w:val="24"/>
+          <w:szCs w:val="24"/>
+          <w:lang w:val="en-CA"/>
+        </w:rPr>
+        <w:t xml:space="preserve">disputed </w:t>
+      </w:r>
+      <w:r>
+        <w:rPr>
+          <w:rFonts w:ascii="Arial" w:hAnsi="Arial" w:cs="Arial"/>
+          <w:sz w:val="24"/>
+          <w:szCs w:val="24"/>
+          <w:lang w:val="en-CA"/>
+        </w:rPr>
+        <w:t xml:space="preserve">paper was found to be owned by John Jay. However, this is not possible, since the dispute belongs between Alexander Hamilton, and James Madison. </w:t>
+      </w:r>
+      <w:r>
+        <w:rPr>
+          <w:rFonts w:ascii="Arial" w:hAnsi="Arial" w:cs="Arial"/>
+          <w:sz w:val="24"/>
+          <w:szCs w:val="24"/>
+          <w:lang w:val="en-CA"/>
+        </w:rPr>
+        <w:t>Thus,</w:t>
+      </w:r>
+      <w:r>
+        <w:rPr>
+          <w:rFonts w:ascii="Arial" w:hAnsi="Arial" w:cs="Arial"/>
+          <w:sz w:val="24"/>
+          <w:szCs w:val="24"/>
+          <w:lang w:val="en-CA"/>
+        </w:rPr>
+        <w:t xml:space="preserve"> it</w:t>
+      </w:r>
+      <w:r>
+        <w:rPr>
+          <w:rFonts w:ascii="Arial" w:hAnsi="Arial" w:cs="Arial"/>
+          <w:sz w:val="24"/>
+          <w:szCs w:val="24"/>
+          <w:lang w:val="en-CA"/>
+        </w:rPr>
+        <w:t xml:space="preserve"> is</w:t>
+      </w:r>
+      <w:r>
+        <w:rPr>
+          <w:rFonts w:ascii="Arial" w:hAnsi="Arial" w:cs="Arial"/>
+          <w:sz w:val="24"/>
+          <w:szCs w:val="24"/>
+          <w:lang w:val="en-CA"/>
+        </w:rPr>
+        <w:t xml:space="preserve"> immediately evident that the prediction contains errors.</w:t>
+      </w:r>
+    </w:p>
+    <w:p>
+      <w:pPr>
+        <w:rPr>
+          <w:rFonts w:ascii="Arial" w:hAnsi="Arial" w:cs="Arial"/>
+          <w:sz w:val="24"/>
+          <w:szCs w:val="24"/>
+          <w:lang w:val="en-CA"/>
+        </w:rPr>
+      </w:pPr>
+      <w:r>
+        <w:rPr>
+          <w:rFonts w:ascii="Arial" w:hAnsi="Arial" w:cs="Arial"/>
+          <w:sz w:val="24"/>
+          <w:szCs w:val="24"/>
+          <w:lang w:val="en-CA"/>
+        </w:rPr>
+        <w:t>On a similar note, a</w:t>
+      </w:r>
+      <w:r>
+        <w:rPr>
+          <w:rFonts w:ascii="Arial" w:hAnsi="Arial" w:cs="Arial"/>
+          <w:sz w:val="24"/>
+          <w:szCs w:val="24"/>
+          <w:lang w:val="en-CA"/>
+        </w:rPr>
+        <w:t xml:space="preserve"> second</w:t>
+      </w:r>
+      <w:r>
+        <w:rPr>
+          <w:rFonts w:ascii="Arial" w:hAnsi="Arial" w:cs="Arial"/>
+          <w:sz w:val="24"/>
+          <w:szCs w:val="24"/>
+          <w:lang w:val="en-CA"/>
+        </w:rPr>
+        <w:t xml:space="preserve"> decision tree was generated</w:t>
+      </w:r>
+      <w:r>
+        <w:rPr>
+          <w:rFonts w:ascii="Arial" w:hAnsi="Arial" w:cs="Arial"/>
+          <w:sz w:val="24"/>
+          <w:szCs w:val="24"/>
+          <w:lang w:val="en-CA"/>
+        </w:rPr>
+        <w:t xml:space="preserve"> using </w:t>
+      </w:r>
+      <w:r>
+        <w:rPr>
+          <w:rFonts w:ascii="Arial" w:hAnsi="Arial" w:cs="Arial"/>
+          <w:sz w:val="24"/>
+          <w:szCs w:val="24"/>
+          <w:lang w:val="en-CA"/>
+        </w:rPr>
+        <w:t xml:space="preserve">a single </w:t>
+      </w:r>
+      <w:r>
+        <w:rPr>
+          <w:rFonts w:ascii="Arial" w:hAnsi="Arial" w:cs="Arial"/>
+          <w:sz w:val="24"/>
+          <w:szCs w:val="24"/>
+          <w:lang w:val="en-CA"/>
+        </w:rPr>
+        <w:t xml:space="preserve">tuning parameter. Specifically, </w:t>
+      </w:r>
+      <w:r>
+        <w:rPr>
+          <w:rFonts w:ascii="Courier New" w:hAnsi="Courier New" w:cs="Courier New"/>
+          <w:sz w:val="24"/>
+          <w:szCs w:val="24"/>
+          <w:lang w:val="en-CA"/>
+        </w:rPr>
+        <w:t xml:space="preserve">control = </w:t>
+      </w:r>
+      <w:proofErr w:type="gramStart"/>
+      <w:r>
+        <w:rPr>
+          <w:rFonts w:ascii="Courier New" w:hAnsi="Courier New" w:cs="Courier New"/>
+          <w:sz w:val="24"/>
+          <w:szCs w:val="24"/>
+          <w:lang w:val="en-CA"/>
+        </w:rPr>
+        <w:t>list(</w:t>
+      </w:r>
+      <w:proofErr w:type="spellStart"/>
+      <w:proofErr w:type="gramEnd"/>
+      <w:r>
+        <w:rPr>
+          <w:rFonts w:ascii="Courier New" w:hAnsi="Courier New" w:cs="Courier New"/>
+          <w:sz w:val="24"/>
+          <w:szCs w:val="24"/>
+          <w:lang w:val="en-CA"/>
+        </w:rPr>
+        <w:t>maxdepth</w:t>
+      </w:r>
+      <w:proofErr w:type="spellEnd"/>
+      <w:r>
+        <w:rPr>
+          <w:rFonts w:ascii="Courier New" w:hAnsi="Courier New" w:cs="Courier New"/>
+          <w:sz w:val="24"/>
+          <w:szCs w:val="24"/>
+          <w:lang w:val="en-CA"/>
+        </w:rPr>
+        <w:t xml:space="preserve"> = 1)</w:t>
+      </w:r>
+      <w:r>
+        <w:rPr>
+          <w:rFonts w:ascii="Arial" w:hAnsi="Arial" w:cs="Arial"/>
+          <w:sz w:val="24"/>
+          <w:szCs w:val="24"/>
+          <w:lang w:val="en-CA"/>
+        </w:rPr>
+        <w:t xml:space="preserve"> was implemented</w:t>
+      </w:r>
+      <w:r>
+        <w:rPr>
+          <w:rFonts w:ascii="Arial" w:hAnsi="Arial" w:cs="Arial"/>
+          <w:sz w:val="24"/>
+          <w:szCs w:val="24"/>
+          <w:lang w:val="en-CA"/>
+        </w:rPr>
+        <w:t xml:space="preserve"> to reduce the </w:t>
+      </w:r>
+      <w:r>
+        <w:rPr>
+          <w:rFonts w:ascii="Arial" w:hAnsi="Arial" w:cs="Arial"/>
+          <w:sz w:val="24"/>
+          <w:szCs w:val="24"/>
+          <w:lang w:val="en-CA"/>
+        </w:rPr>
+        <w:t xml:space="preserve">earlier </w:t>
+      </w:r>
+      <w:r>
+        <w:rPr>
+          <w:rFonts w:ascii="Arial" w:hAnsi="Arial" w:cs="Arial"/>
+          <w:sz w:val="24"/>
+          <w:szCs w:val="24"/>
+          <w:lang w:val="en-CA"/>
+        </w:rPr>
+        <w:t>three</w:t>
+      </w:r>
+      <w:r>
+        <w:rPr>
+          <w:rFonts w:ascii="Arial" w:hAnsi="Arial" w:cs="Arial"/>
+          <w:sz w:val="24"/>
+          <w:szCs w:val="24"/>
+          <w:lang w:val="en-CA"/>
+        </w:rPr>
+        <w:t xml:space="preserve"> level</w:t>
+      </w:r>
+      <w:r>
+        <w:rPr>
+          <w:rFonts w:ascii="Arial" w:hAnsi="Arial" w:cs="Arial"/>
+          <w:sz w:val="24"/>
+          <w:szCs w:val="24"/>
+          <w:lang w:val="en-CA"/>
+        </w:rPr>
+        <w:t>s</w:t>
+      </w:r>
+      <w:r>
+        <w:rPr>
+          <w:rFonts w:ascii="Arial" w:hAnsi="Arial" w:cs="Arial"/>
+          <w:sz w:val="24"/>
+          <w:szCs w:val="24"/>
+          <w:lang w:val="en-CA"/>
+        </w:rPr>
+        <w:t xml:space="preserve"> to one.</w:t>
+      </w:r>
+      <w:r>
+        <w:rPr>
+          <w:rFonts w:ascii="Arial" w:hAnsi="Arial" w:cs="Arial"/>
+          <w:sz w:val="24"/>
+          <w:szCs w:val="24"/>
+          <w:lang w:val="en-CA"/>
+        </w:rPr>
+        <w:t xml:space="preserve"> </w:t>
+      </w:r>
+      <w:r>
+        <w:rPr>
+          <w:rFonts w:ascii="Arial" w:hAnsi="Arial" w:cs="Arial"/>
+          <w:sz w:val="24"/>
+          <w:szCs w:val="24"/>
+          <w:lang w:val="en-CA"/>
+        </w:rPr>
+        <w:t>This allowed</w:t>
+      </w:r>
+      <w:r>
+        <w:rPr>
+          <w:rFonts w:ascii="Arial" w:hAnsi="Arial" w:cs="Arial"/>
+          <w:sz w:val="24"/>
+          <w:szCs w:val="24"/>
+          <w:lang w:val="en-CA"/>
+        </w:rPr>
+        <w:t xml:space="preserve"> the John Jay node</w:t>
+      </w:r>
+      <w:r>
+        <w:rPr>
+          <w:rFonts w:ascii="Arial" w:hAnsi="Arial" w:cs="Arial"/>
+          <w:sz w:val="24"/>
+          <w:szCs w:val="24"/>
+          <w:lang w:val="en-CA"/>
+        </w:rPr>
+        <w:t>, on the third level to be removed,</w:t>
+      </w:r>
+      <w:r>
+        <w:rPr>
+          <w:rFonts w:ascii="Arial" w:hAnsi="Arial" w:cs="Arial"/>
+          <w:sz w:val="24"/>
+          <w:szCs w:val="24"/>
+          <w:lang w:val="en-CA"/>
+        </w:rPr>
+        <w:t xml:space="preserve"> </w:t>
+      </w:r>
+      <w:r>
+        <w:rPr>
+          <w:rFonts w:ascii="Arial" w:hAnsi="Arial" w:cs="Arial"/>
+          <w:sz w:val="24"/>
+          <w:szCs w:val="24"/>
+          <w:lang w:val="en-CA"/>
+        </w:rPr>
+        <w:t xml:space="preserve">since </w:t>
+      </w:r>
+      <w:r>
+        <w:rPr>
+          <w:rFonts w:ascii="Arial" w:hAnsi="Arial" w:cs="Arial"/>
+          <w:sz w:val="24"/>
+          <w:szCs w:val="24"/>
+          <w:lang w:val="en-CA"/>
+        </w:rPr>
+        <w:t>this study aims at building a model to distinguish a binary case between Alexander Hamilton, and James Madison</w:t>
+      </w:r>
+      <w:r>
+        <w:rPr>
+          <w:rFonts w:ascii="Arial" w:hAnsi="Arial" w:cs="Arial"/>
+          <w:sz w:val="24"/>
+          <w:szCs w:val="24"/>
+          <w:lang w:val="en-CA"/>
+        </w:rPr>
+        <w:t>.</w:t>
+      </w:r>
+    </w:p>
+    <w:p>
+      <w:pPr>
+        <w:rPr>
+          <w:rFonts w:ascii="Arial" w:hAnsi="Arial" w:cs="Arial"/>
+          <w:sz w:val="24"/>
+          <w:szCs w:val="24"/>
+          <w:lang w:val="en-CA"/>
+        </w:rPr>
+      </w:pPr>
+      <w:r>
+        <w:rPr>
+          <w:rFonts w:ascii="Arial" w:hAnsi="Arial" w:cs="Arial"/>
+          <w:sz w:val="24"/>
+          <w:szCs w:val="24"/>
+          <w:lang w:val="en-CA"/>
+        </w:rPr>
+        <w:t xml:space="preserve">The resulting decision tree depicts a trivial </w:t>
+      </w:r>
+      <w:r>
+        <w:rPr>
+          <w:rFonts w:ascii="Arial" w:hAnsi="Arial" w:cs="Arial"/>
+          <w:sz w:val="24"/>
+          <w:szCs w:val="24"/>
+          <w:lang w:val="en-CA"/>
+        </w:rPr>
+        <w:t>two-level</w:t>
+      </w:r>
+      <w:r>
+        <w:rPr>
+          <w:rFonts w:ascii="Arial" w:hAnsi="Arial" w:cs="Arial"/>
+          <w:sz w:val="24"/>
+          <w:szCs w:val="24"/>
+          <w:lang w:val="en-CA"/>
+        </w:rPr>
+        <w:t xml:space="preserve"> binary tree:</w:t>
+      </w:r>
+    </w:p>
+    <w:p>
+      <w:pPr>
+        <w:jc w:val="center"/>
+        <w:rPr>
+          <w:rFonts w:ascii="Arial" w:hAnsi="Arial" w:cs="Arial"/>
+          <w:sz w:val="24"/>
+          <w:szCs w:val="24"/>
+          <w:lang w:val="en-CA"/>
+        </w:rPr>
+      </w:pPr>
+      <w:r>
+        <w:rPr>
+          <w:noProof/>
+        </w:rPr>
+        <w:drawing>
+          <wp:inline distT="0" distB="0" distL="0" distR="0" wp14:anchorId="726E97B9" wp14:editId="675032C3">
+            <wp:extent cx="4572000" cy="4572000"/>
+            <wp:effectExtent l="0" t="0" r="0" b="0"/>
+            <wp:docPr id="5" name="Picture 5"/>
+            <wp:cNvGraphicFramePr>
+              <a:graphicFrameLocks xmlns:a="http://schemas.openxmlformats.org/drawingml/2006/main" noChangeAspect="1"/>
+            </wp:cNvGraphicFramePr>
+            <a:graphic xmlns:a="http://schemas.openxmlformats.org/drawingml/2006/main">
+              <a:graphicData uri="http://schemas.openxmlformats.org/drawingml/2006/picture">
+                <pic:pic xmlns:pic="http://schemas.openxmlformats.org/drawingml/2006/picture">
+                  <pic:nvPicPr>
+                    <pic:cNvPr id="0" name="Picture 3"/>
+                    <pic:cNvPicPr>
+                      <a:picLocks noChangeAspect="1" noChangeArrowheads="1"/>
+                    </pic:cNvPicPr>
+                  </pic:nvPicPr>
+                  <pic:blipFill>
+                    <a:blip r:embed="rId12">
+                      <a:extLst>
+                        <a:ext uri="{28A0092B-C50C-407E-A947-70E740481C1C}">
+                          <a14:useLocalDpi xmlns:a14="http://schemas.microsoft.com/office/drawing/2010/main" val="0"/>
+                        </a:ext>
+                      </a:extLst>
+                    </a:blip>
+                    <a:srcRect/>
+                    <a:stretch>
+                      <a:fillRect/>
+                    </a:stretch>
+                  </pic:blipFill>
+                  <pic:spPr bwMode="auto">
+                    <a:xfrm>
+                      <a:off x="0" y="0"/>
+                      <a:ext cx="4572000" cy="4572000"/>
+                    </a:xfrm>
+                    <a:prstGeom prst="rect">
+                      <a:avLst/>
+                    </a:prstGeom>
+                    <a:noFill/>
+                    <a:ln>
+                      <a:noFill/>
+                    </a:ln>
+                  </pic:spPr>
+                </pic:pic>
+              </a:graphicData>
+            </a:graphic>
+          </wp:inline>
+        </w:drawing>
+      </w:r>
+    </w:p>
+    <w:p>
+      <w:pPr>
+        <w:rPr>
+          <w:rFonts w:ascii="Arial" w:hAnsi="Arial" w:cs="Arial"/>
+          <w:sz w:val="24"/>
+          <w:szCs w:val="24"/>
+          <w:lang w:val="en-CA"/>
+        </w:rPr>
+      </w:pPr>
+      <w:r>
+        <w:rPr>
+          <w:rFonts w:ascii="Arial" w:hAnsi="Arial" w:cs="Arial"/>
+          <w:sz w:val="24"/>
+          <w:szCs w:val="24"/>
+          <w:lang w:val="en-CA"/>
+        </w:rPr>
+        <w:t>It is also seen that one variable was used to construct the decision tree:</w:t>
+      </w:r>
+    </w:p>
+    <w:p>
+      <w:pPr>
+        <w:ind w:left="720"/>
+        <w:rPr>
+          <w:rFonts w:ascii="Courier New" w:hAnsi="Courier New" w:cs="Courier New"/>
+          <w:sz w:val="20"/>
+          <w:szCs w:val="20"/>
+          <w:lang w:val="en-CA"/>
+        </w:rPr>
+      </w:pPr>
+      <w:r>
+        <w:rPr>
+          <w:rFonts w:ascii="Courier New" w:hAnsi="Courier New" w:cs="Courier New"/>
+          <w:sz w:val="20"/>
+          <w:szCs w:val="20"/>
+          <w:lang w:val="en-CA"/>
+        </w:rPr>
+        <w:t>Classification tree:</w:t>
+      </w:r>
+    </w:p>
+    <w:p>
+      <w:pPr>
+        <w:ind w:left="720"/>
+        <w:rPr>
+          <w:rFonts w:ascii="Courier New" w:hAnsi="Courier New" w:cs="Courier New"/>
+          <w:sz w:val="20"/>
+          <w:szCs w:val="20"/>
+          <w:lang w:val="en-CA"/>
+        </w:rPr>
+      </w:pPr>
+      <w:proofErr w:type="spellStart"/>
+      <w:proofErr w:type="gramStart"/>
+      <w:r>
+        <w:rPr>
+          <w:rFonts w:ascii="Courier New" w:hAnsi="Courier New" w:cs="Courier New"/>
+          <w:sz w:val="20"/>
+          <w:szCs w:val="20"/>
+          <w:lang w:val="en-CA"/>
+        </w:rPr>
+        <w:t>rpart</w:t>
+      </w:r>
+      <w:proofErr w:type="spellEnd"/>
+      <w:r>
+        <w:rPr>
+          <w:rFonts w:ascii="Courier New" w:hAnsi="Courier New" w:cs="Courier New"/>
+          <w:sz w:val="20"/>
+          <w:szCs w:val="20"/>
+          <w:lang w:val="en-CA"/>
+        </w:rPr>
+        <w:t>(</w:t>
+      </w:r>
+      <w:proofErr w:type="gramEnd"/>
+      <w:r>
+        <w:rPr>
+          <w:rFonts w:ascii="Courier New" w:hAnsi="Courier New" w:cs="Courier New"/>
+          <w:sz w:val="20"/>
+          <w:szCs w:val="20"/>
+          <w:lang w:val="en-CA"/>
+        </w:rPr>
+        <w:t>formula = author ~ ., data = train, method = "class", control = list(</w:t>
+      </w:r>
+      <w:proofErr w:type="spellStart"/>
+      <w:r>
+        <w:rPr>
+          <w:rFonts w:ascii="Courier New" w:hAnsi="Courier New" w:cs="Courier New"/>
+          <w:sz w:val="20"/>
+          <w:szCs w:val="20"/>
+          <w:lang w:val="en-CA"/>
+        </w:rPr>
+        <w:t>maxdepth</w:t>
+      </w:r>
+      <w:proofErr w:type="spellEnd"/>
+      <w:r>
+        <w:rPr>
+          <w:rFonts w:ascii="Courier New" w:hAnsi="Courier New" w:cs="Courier New"/>
+          <w:sz w:val="20"/>
+          <w:szCs w:val="20"/>
+          <w:lang w:val="en-CA"/>
+        </w:rPr>
+        <w:t xml:space="preserve"> = 1))</w:t>
+      </w:r>
+    </w:p>
+    <w:p>
+      <w:pPr>
+        <w:ind w:left="720"/>
+        <w:rPr>
+          <w:rFonts w:ascii="Courier New" w:hAnsi="Courier New" w:cs="Courier New"/>
+          <w:sz w:val="20"/>
+          <w:szCs w:val="20"/>
+          <w:lang w:val="en-CA"/>
+        </w:rPr>
+      </w:pPr>
+    </w:p>
+    <w:p>
+      <w:pPr>
+        <w:ind w:left="720"/>
+        <w:rPr>
+          <w:rFonts w:ascii="Courier New" w:hAnsi="Courier New" w:cs="Courier New"/>
+          <w:sz w:val="20"/>
+          <w:szCs w:val="20"/>
+          <w:lang w:val="en-CA"/>
+        </w:rPr>
+      </w:pPr>
+      <w:r>
+        <w:rPr>
+          <w:rFonts w:ascii="Courier New" w:hAnsi="Courier New" w:cs="Courier New"/>
+          <w:sz w:val="20"/>
+          <w:szCs w:val="20"/>
+          <w:lang w:val="en-CA"/>
+        </w:rPr>
+        <w:t xml:space="preserve">Variables </w:t>
+      </w:r>
+      <w:proofErr w:type="gramStart"/>
+      <w:r>
+        <w:rPr>
+          <w:rFonts w:ascii="Courier New" w:hAnsi="Courier New" w:cs="Courier New"/>
+          <w:sz w:val="20"/>
+          <w:szCs w:val="20"/>
+          <w:lang w:val="en-CA"/>
+        </w:rPr>
+        <w:t>actually used</w:t>
+      </w:r>
+      <w:proofErr w:type="gramEnd"/>
+      <w:r>
+        <w:rPr>
+          <w:rFonts w:ascii="Courier New" w:hAnsi="Courier New" w:cs="Courier New"/>
+          <w:sz w:val="20"/>
+          <w:szCs w:val="20"/>
+          <w:lang w:val="en-CA"/>
+        </w:rPr>
+        <w:t xml:space="preserve"> in tree construction:</w:t>
+      </w:r>
+    </w:p>
+    <w:p>
+      <w:pPr>
+        <w:ind w:left="720"/>
+        <w:rPr>
+          <w:rFonts w:ascii="Courier New" w:hAnsi="Courier New" w:cs="Courier New"/>
+          <w:sz w:val="20"/>
+          <w:szCs w:val="20"/>
+          <w:lang w:val="en-CA"/>
+        </w:rPr>
+      </w:pPr>
+      <w:r>
+        <w:rPr>
+          <w:rFonts w:ascii="Courier New" w:hAnsi="Courier New" w:cs="Courier New"/>
+          <w:sz w:val="20"/>
+          <w:szCs w:val="20"/>
+          <w:lang w:val="en-CA"/>
+        </w:rPr>
+        <w:lastRenderedPageBreak/>
+        <w:t>[1] upon</w:t>
+      </w:r>
+    </w:p>
+    <w:p>
+      <w:pPr>
+        <w:rPr>
+          <w:rFonts w:ascii="Arial" w:hAnsi="Arial" w:cs="Arial"/>
+          <w:sz w:val="24"/>
+          <w:szCs w:val="24"/>
+          <w:lang w:val="en-CA"/>
+        </w:rPr>
+      </w:pPr>
+    </w:p>
+    <w:p>
+      <w:pPr>
+        <w:rPr>
+          <w:rFonts w:ascii="Arial" w:hAnsi="Arial" w:cs="Arial"/>
+          <w:sz w:val="24"/>
+          <w:szCs w:val="24"/>
+          <w:lang w:val="en-CA"/>
+        </w:rPr>
+      </w:pPr>
+      <w:r>
+        <w:rPr>
+          <w:rFonts w:ascii="Arial" w:hAnsi="Arial" w:cs="Arial"/>
+          <w:sz w:val="24"/>
+          <w:szCs w:val="24"/>
+          <w:lang w:val="en-CA"/>
+        </w:rPr>
+        <w:t>The “root node error”, used to measure the error rate at the node tree was 0.31</w:t>
+      </w:r>
+      <w:r>
+        <w:rPr>
+          <w:rFonts w:ascii="Arial" w:hAnsi="Arial" w:cs="Arial"/>
+          <w:sz w:val="24"/>
+          <w:szCs w:val="24"/>
+          <w:lang w:val="en-CA"/>
+        </w:rPr>
+        <w:t xml:space="preserve"> (unchanged)</w:t>
+      </w:r>
+      <w:r>
+        <w:rPr>
+          <w:rFonts w:ascii="Arial" w:hAnsi="Arial" w:cs="Arial"/>
+          <w:sz w:val="24"/>
+          <w:szCs w:val="24"/>
+          <w:lang w:val="en-CA"/>
+        </w:rPr>
+        <w:t>, while the re-substitution error rate, used to measure the predictive performance was found to be 0.</w:t>
+      </w:r>
+      <w:r>
+        <w:rPr>
+          <w:rFonts w:ascii="Arial" w:hAnsi="Arial" w:cs="Arial"/>
+          <w:sz w:val="24"/>
+          <w:szCs w:val="24"/>
+          <w:lang w:val="en-CA"/>
+        </w:rPr>
+        <w:t>121</w:t>
+      </w:r>
+      <w:r>
+        <w:rPr>
+          <w:rFonts w:ascii="Arial" w:hAnsi="Arial" w:cs="Arial"/>
+          <w:sz w:val="24"/>
+          <w:szCs w:val="24"/>
+          <w:lang w:val="en-CA"/>
+        </w:rPr>
+        <w:t xml:space="preserve"> (increased)</w:t>
+      </w:r>
+      <w:r>
+        <w:rPr>
+          <w:rFonts w:ascii="Arial" w:hAnsi="Arial" w:cs="Arial"/>
+          <w:sz w:val="24"/>
+          <w:szCs w:val="24"/>
+          <w:lang w:val="en-CA"/>
+        </w:rPr>
+        <w:t>.</w:t>
+      </w:r>
+    </w:p>
+    <w:p>
+      <w:pPr>
+        <w:rPr>
+          <w:rFonts w:ascii="Arial" w:hAnsi="Arial" w:cs="Arial"/>
+          <w:sz w:val="24"/>
+          <w:szCs w:val="24"/>
+          <w:lang w:val="en-CA"/>
+        </w:rPr>
+      </w:pPr>
+      <w:r>
+        <w:rPr>
+          <w:rFonts w:ascii="Arial" w:hAnsi="Arial" w:cs="Arial"/>
+          <w:sz w:val="24"/>
+          <w:szCs w:val="24"/>
+          <w:lang w:val="en-CA"/>
+        </w:rPr>
+        <w:t>Using the generated decision tree, the dispute</w:t>
+      </w:r>
+      <w:r>
+        <w:rPr>
+          <w:rFonts w:ascii="Arial" w:hAnsi="Arial" w:cs="Arial"/>
+          <w:sz w:val="24"/>
+          <w:szCs w:val="24"/>
+          <w:lang w:val="en-CA"/>
+        </w:rPr>
+        <w:t>d</w:t>
+      </w:r>
+      <w:r>
+        <w:rPr>
+          <w:rFonts w:ascii="Arial" w:hAnsi="Arial" w:cs="Arial"/>
+          <w:sz w:val="24"/>
+          <w:szCs w:val="24"/>
+          <w:lang w:val="en-CA"/>
+        </w:rPr>
+        <w:t xml:space="preserve"> cases were tested. The results </w:t>
+      </w:r>
+      <w:r>
+        <w:rPr>
+          <w:rFonts w:ascii="Arial" w:hAnsi="Arial" w:cs="Arial"/>
+          <w:sz w:val="24"/>
+          <w:szCs w:val="24"/>
+          <w:lang w:val="en-CA"/>
+        </w:rPr>
+        <w:t>indicate</w:t>
+      </w:r>
+      <w:r>
+        <w:rPr>
+          <w:rFonts w:ascii="Arial" w:hAnsi="Arial" w:cs="Arial"/>
+          <w:sz w:val="24"/>
+          <w:szCs w:val="24"/>
+          <w:lang w:val="en-CA"/>
+        </w:rPr>
+        <w:t xml:space="preserve"> most of the disputed authorship to be owned by James Madison:</w:t>
+      </w:r>
+    </w:p>
+    <w:p>
+      <w:pPr>
+        <w:spacing w:line="240" w:lineRule="auto"/>
+        <w:rPr>
+          <w:rFonts w:ascii="Courier New" w:hAnsi="Courier New" w:cs="Courier New"/>
+          <w:sz w:val="20"/>
+          <w:szCs w:val="20"/>
+          <w:lang w:val="en-CA"/>
+        </w:rPr>
+      </w:pPr>
+      <w:r>
+        <w:rPr>
+          <w:rFonts w:ascii="Courier New" w:hAnsi="Courier New" w:cs="Courier New"/>
+          <w:sz w:val="20"/>
+          <w:szCs w:val="20"/>
+          <w:lang w:val="en-CA"/>
+        </w:rPr>
+        <w:t>===========================================================</w:t>
+      </w:r>
+    </w:p>
+    <w:p>
+      <w:pPr>
+        <w:spacing w:line="240" w:lineRule="auto"/>
+        <w:rPr>
+          <w:rFonts w:ascii="Courier New" w:hAnsi="Courier New" w:cs="Courier New"/>
+          <w:sz w:val="20"/>
+          <w:szCs w:val="20"/>
+          <w:lang w:val="en-CA"/>
+        </w:rPr>
+      </w:pPr>
+      <w:r>
+        <w:rPr>
+          <w:rFonts w:ascii="Courier New" w:hAnsi="Courier New" w:cs="Courier New"/>
+          <w:sz w:val="20"/>
+          <w:szCs w:val="20"/>
+          <w:lang w:val="en-CA"/>
+        </w:rPr>
+        <w:t xml:space="preserve"> test prediction (probability) </w:t>
+      </w:r>
+    </w:p>
+    <w:p>
+      <w:pPr>
+        <w:spacing w:line="240" w:lineRule="auto"/>
+        <w:rPr>
+          <w:rFonts w:ascii="Courier New" w:hAnsi="Courier New" w:cs="Courier New"/>
+          <w:sz w:val="20"/>
+          <w:szCs w:val="20"/>
+          <w:lang w:val="en-CA"/>
+        </w:rPr>
+      </w:pPr>
+      <w:r>
+        <w:rPr>
+          <w:rFonts w:ascii="Courier New" w:hAnsi="Courier New" w:cs="Courier New"/>
+          <w:sz w:val="20"/>
+          <w:szCs w:val="20"/>
+          <w:lang w:val="en-CA"/>
+        </w:rPr>
+        <w:t>===========================================================</w:t>
+      </w:r>
+    </w:p>
+    <w:p>
+      <w:pPr>
+        <w:spacing w:line="240" w:lineRule="auto"/>
+        <w:rPr>
+          <w:rFonts w:ascii="Courier New" w:hAnsi="Courier New" w:cs="Courier New"/>
+          <w:sz w:val="20"/>
+          <w:szCs w:val="20"/>
+          <w:lang w:val="en-CA"/>
+        </w:rPr>
+      </w:pPr>
+      <w:r>
+        <w:rPr>
+          <w:rFonts w:ascii="Courier New" w:hAnsi="Courier New" w:cs="Courier New"/>
+          <w:sz w:val="20"/>
+          <w:szCs w:val="20"/>
+          <w:lang w:val="en-CA"/>
+        </w:rPr>
+        <w:t xml:space="preserve">   </w:t>
+      </w:r>
+      <w:proofErr w:type="spellStart"/>
+      <w:r>
+        <w:rPr>
+          <w:rFonts w:ascii="Courier New" w:hAnsi="Courier New" w:cs="Courier New"/>
+          <w:sz w:val="20"/>
+          <w:szCs w:val="20"/>
+          <w:lang w:val="en-CA"/>
+        </w:rPr>
+        <w:t>dispt</w:t>
+      </w:r>
+      <w:proofErr w:type="spellEnd"/>
+      <w:r>
+        <w:rPr>
+          <w:rFonts w:ascii="Courier New" w:hAnsi="Courier New" w:cs="Courier New"/>
+          <w:sz w:val="20"/>
+          <w:szCs w:val="20"/>
+          <w:lang w:val="en-CA"/>
+        </w:rPr>
+        <w:t xml:space="preserve">   Hamilton    HM       Jay Madison</w:t>
+      </w:r>
+    </w:p>
+    <w:p>
+      <w:pPr>
+        <w:spacing w:line="240" w:lineRule="auto"/>
+        <w:rPr>
+          <w:rFonts w:ascii="Courier New" w:hAnsi="Courier New" w:cs="Courier New"/>
+          <w:sz w:val="20"/>
+          <w:szCs w:val="20"/>
+          <w:lang w:val="en-CA"/>
+        </w:rPr>
+      </w:pPr>
+      <w:r>
+        <w:rPr>
+          <w:rFonts w:ascii="Courier New" w:hAnsi="Courier New" w:cs="Courier New"/>
+          <w:sz w:val="20"/>
+          <w:szCs w:val="20"/>
+          <w:lang w:val="en-CA"/>
+        </w:rPr>
+        <w:t>1      0 0.04166667 0.125 0.2083333   0.625</w:t>
+      </w:r>
+    </w:p>
+    <w:p>
+      <w:pPr>
+        <w:spacing w:line="240" w:lineRule="auto"/>
+        <w:rPr>
+          <w:rFonts w:ascii="Courier New" w:hAnsi="Courier New" w:cs="Courier New"/>
+          <w:sz w:val="20"/>
+          <w:szCs w:val="20"/>
+          <w:lang w:val="en-CA"/>
+        </w:rPr>
+      </w:pPr>
+      <w:r>
+        <w:rPr>
+          <w:rFonts w:ascii="Courier New" w:hAnsi="Courier New" w:cs="Courier New"/>
+          <w:sz w:val="20"/>
+          <w:szCs w:val="20"/>
+          <w:lang w:val="en-CA"/>
+        </w:rPr>
+        <w:t>2      0 0.04166667 0.125 0.2083333   0.625</w:t>
+      </w:r>
+    </w:p>
+    <w:p>
+      <w:pPr>
+        <w:spacing w:line="240" w:lineRule="auto"/>
+        <w:rPr>
+          <w:rFonts w:ascii="Courier New" w:hAnsi="Courier New" w:cs="Courier New"/>
+          <w:sz w:val="20"/>
+          <w:szCs w:val="20"/>
+          <w:lang w:val="en-CA"/>
+        </w:rPr>
+      </w:pPr>
+      <w:r>
+        <w:rPr>
+          <w:rFonts w:ascii="Courier New" w:hAnsi="Courier New" w:cs="Courier New"/>
+          <w:sz w:val="20"/>
+          <w:szCs w:val="20"/>
+          <w:lang w:val="en-CA"/>
+        </w:rPr>
+        <w:t>3      0 0.04166667 0.125 0.2083333   0.625</w:t>
+      </w:r>
+    </w:p>
+    <w:p>
+      <w:pPr>
+        <w:spacing w:line="240" w:lineRule="auto"/>
+        <w:rPr>
+          <w:rFonts w:ascii="Courier New" w:hAnsi="Courier New" w:cs="Courier New"/>
+          <w:sz w:val="20"/>
+          <w:szCs w:val="20"/>
+          <w:lang w:val="en-CA"/>
+        </w:rPr>
+      </w:pPr>
+      <w:r>
+        <w:rPr>
+          <w:rFonts w:ascii="Courier New" w:hAnsi="Courier New" w:cs="Courier New"/>
+          <w:sz w:val="20"/>
+          <w:szCs w:val="20"/>
+          <w:lang w:val="en-CA"/>
+        </w:rPr>
+        <w:t>4      0 0.04166667 0.125 0.2083333   0.625</w:t>
+      </w:r>
+    </w:p>
+    <w:p>
+      <w:pPr>
+        <w:spacing w:line="240" w:lineRule="auto"/>
+        <w:rPr>
+          <w:rFonts w:ascii="Courier New" w:hAnsi="Courier New" w:cs="Courier New"/>
+          <w:sz w:val="20"/>
+          <w:szCs w:val="20"/>
+          <w:lang w:val="en-CA"/>
+        </w:rPr>
+      </w:pPr>
+      <w:r>
+        <w:rPr>
+          <w:rFonts w:ascii="Courier New" w:hAnsi="Courier New" w:cs="Courier New"/>
+          <w:sz w:val="20"/>
+          <w:szCs w:val="20"/>
+          <w:lang w:val="en-CA"/>
+        </w:rPr>
+        <w:t>5      0 0.04166667 0.125 0.2083333   0.625</w:t>
+      </w:r>
+    </w:p>
+    <w:p>
+      <w:pPr>
+        <w:spacing w:line="240" w:lineRule="auto"/>
+        <w:rPr>
+          <w:rFonts w:ascii="Courier New" w:hAnsi="Courier New" w:cs="Courier New"/>
+          <w:sz w:val="20"/>
+          <w:szCs w:val="20"/>
+          <w:lang w:val="en-CA"/>
+        </w:rPr>
+      </w:pPr>
+      <w:r>
+        <w:rPr>
+          <w:rFonts w:ascii="Courier New" w:hAnsi="Courier New" w:cs="Courier New"/>
+          <w:sz w:val="20"/>
+          <w:szCs w:val="20"/>
+          <w:lang w:val="en-CA"/>
+        </w:rPr>
+        <w:t>6      0 0.04166667 0.125 0.2083333   0.625</w:t>
+      </w:r>
+    </w:p>
+    <w:p>
+      <w:pPr>
+        <w:spacing w:line="240" w:lineRule="auto"/>
+        <w:rPr>
+          <w:rFonts w:ascii="Courier New" w:hAnsi="Courier New" w:cs="Courier New"/>
+          <w:sz w:val="20"/>
+          <w:szCs w:val="20"/>
+          <w:lang w:val="en-CA"/>
+        </w:rPr>
+      </w:pPr>
+      <w:r>
+        <w:rPr>
+          <w:rFonts w:ascii="Courier New" w:hAnsi="Courier New" w:cs="Courier New"/>
+          <w:sz w:val="20"/>
+          <w:szCs w:val="20"/>
+          <w:lang w:val="en-CA"/>
+        </w:rPr>
+        <w:t>7      0 0.04166667 0.125 0.2083333   0.625</w:t>
+      </w:r>
+    </w:p>
+    <w:p>
+      <w:pPr>
+        <w:spacing w:line="240" w:lineRule="auto"/>
+        <w:rPr>
+          <w:rFonts w:ascii="Courier New" w:hAnsi="Courier New" w:cs="Courier New"/>
+          <w:sz w:val="20"/>
+          <w:szCs w:val="20"/>
+          <w:lang w:val="en-CA"/>
+        </w:rPr>
+      </w:pPr>
+      <w:r>
+        <w:rPr>
+          <w:rFonts w:ascii="Courier New" w:hAnsi="Courier New" w:cs="Courier New"/>
+          <w:sz w:val="20"/>
+          <w:szCs w:val="20"/>
+          <w:lang w:val="en-CA"/>
+        </w:rPr>
+        <w:t>8      0 0.04166667 0.125 0.2083333   0.625</w:t>
+      </w:r>
+    </w:p>
+    <w:p>
+      <w:pPr>
+        <w:spacing w:line="240" w:lineRule="auto"/>
+        <w:rPr>
+          <w:rFonts w:ascii="Courier New" w:hAnsi="Courier New" w:cs="Courier New"/>
+          <w:sz w:val="20"/>
+          <w:szCs w:val="20"/>
+          <w:lang w:val="en-CA"/>
+        </w:rPr>
+      </w:pPr>
+      <w:r>
+        <w:rPr>
+          <w:rFonts w:ascii="Courier New" w:hAnsi="Courier New" w:cs="Courier New"/>
+          <w:sz w:val="20"/>
+          <w:szCs w:val="20"/>
+          <w:lang w:val="en-CA"/>
+        </w:rPr>
+        <w:t>9      0 0.04166667 0.125 0.2083333   0.625</w:t>
+      </w:r>
+    </w:p>
+    <w:p>
+      <w:pPr>
+        <w:spacing w:line="240" w:lineRule="auto"/>
+        <w:rPr>
+          <w:rFonts w:ascii="Courier New" w:hAnsi="Courier New" w:cs="Courier New"/>
+          <w:sz w:val="20"/>
+          <w:szCs w:val="20"/>
+          <w:lang w:val="en-CA"/>
+        </w:rPr>
+      </w:pPr>
+      <w:r>
+        <w:rPr>
+          <w:rFonts w:ascii="Courier New" w:hAnsi="Courier New" w:cs="Courier New"/>
+          <w:sz w:val="20"/>
+          <w:szCs w:val="20"/>
+          <w:lang w:val="en-CA"/>
+        </w:rPr>
+        <w:t>10     0 0.04166667 0.125 0.2083333   0.625</w:t>
+      </w:r>
+    </w:p>
+    <w:p>
+      <w:pPr>
+        <w:spacing w:line="240" w:lineRule="auto"/>
+        <w:rPr>
+          <w:rFonts w:ascii="Courier New" w:hAnsi="Courier New" w:cs="Courier New"/>
+          <w:sz w:val="20"/>
+          <w:szCs w:val="20"/>
+          <w:lang w:val="en-CA"/>
+        </w:rPr>
+      </w:pPr>
+      <w:r>
+        <w:rPr>
+          <w:rFonts w:ascii="Courier New" w:hAnsi="Courier New" w:cs="Courier New"/>
+          <w:sz w:val="20"/>
+          <w:szCs w:val="20"/>
+          <w:lang w:val="en-CA"/>
+        </w:rPr>
+        <w:t>11     0 0.04166667 0.125 0.2083333   0.625</w:t>
+      </w:r>
+    </w:p>
+    <w:p>
+      <w:pPr>
+        <w:spacing w:line="240" w:lineRule="auto"/>
+        <w:rPr>
+          <w:rFonts w:ascii="Courier New" w:hAnsi="Courier New" w:cs="Courier New"/>
+          <w:sz w:val="20"/>
+          <w:szCs w:val="20"/>
+          <w:lang w:val="en-CA"/>
+        </w:rPr>
+      </w:pPr>
+    </w:p>
+    <w:p>
+      <w:pPr>
+        <w:spacing w:line="240" w:lineRule="auto"/>
+        <w:rPr>
+          <w:rFonts w:ascii="Courier New" w:hAnsi="Courier New" w:cs="Courier New"/>
+          <w:sz w:val="20"/>
+          <w:szCs w:val="20"/>
+          <w:lang w:val="en-CA"/>
+        </w:rPr>
+      </w:pPr>
+      <w:r>
+        <w:rPr>
+          <w:rFonts w:ascii="Courier New" w:hAnsi="Courier New" w:cs="Courier New"/>
+          <w:sz w:val="20"/>
+          <w:szCs w:val="20"/>
+          <w:lang w:val="en-CA"/>
+        </w:rPr>
+        <w:t>===========================================================</w:t>
+      </w:r>
+    </w:p>
+    <w:p>
+      <w:pPr>
+        <w:spacing w:line="240" w:lineRule="auto"/>
+        <w:rPr>
+          <w:rFonts w:ascii="Courier New" w:hAnsi="Courier New" w:cs="Courier New"/>
+          <w:sz w:val="20"/>
+          <w:szCs w:val="20"/>
+          <w:lang w:val="en-CA"/>
+        </w:rPr>
+      </w:pPr>
+      <w:r>
+        <w:rPr>
+          <w:rFonts w:ascii="Courier New" w:hAnsi="Courier New" w:cs="Courier New"/>
+          <w:sz w:val="20"/>
+          <w:szCs w:val="20"/>
+          <w:lang w:val="en-CA"/>
+        </w:rPr>
+        <w:t xml:space="preserve"> test prediction (class) </w:t>
+      </w:r>
+    </w:p>
+    <w:p>
+      <w:pPr>
+        <w:spacing w:line="240" w:lineRule="auto"/>
+        <w:rPr>
+          <w:rFonts w:ascii="Courier New" w:hAnsi="Courier New" w:cs="Courier New"/>
+          <w:sz w:val="20"/>
+          <w:szCs w:val="20"/>
+          <w:lang w:val="en-CA"/>
+        </w:rPr>
+      </w:pPr>
+      <w:r>
+        <w:rPr>
+          <w:rFonts w:ascii="Courier New" w:hAnsi="Courier New" w:cs="Courier New"/>
+          <w:sz w:val="20"/>
+          <w:szCs w:val="20"/>
+          <w:lang w:val="en-CA"/>
+        </w:rPr>
+        <w:t>===========================================================</w:t>
+      </w:r>
+    </w:p>
+    <w:p>
+      <w:pPr>
+        <w:spacing w:line="240" w:lineRule="auto"/>
+        <w:rPr>
+          <w:rFonts w:ascii="Courier New" w:hAnsi="Courier New" w:cs="Courier New"/>
+          <w:sz w:val="20"/>
+          <w:szCs w:val="20"/>
+          <w:lang w:val="en-CA"/>
+        </w:rPr>
+      </w:pPr>
+      <w:r>
+        <w:rPr>
+          <w:rFonts w:ascii="Courier New" w:hAnsi="Courier New" w:cs="Courier New"/>
+          <w:sz w:val="20"/>
+          <w:szCs w:val="20"/>
+          <w:lang w:val="en-CA"/>
+        </w:rPr>
+        <w:t xml:space="preserve">      1       2       3       4       5       6       7       8       9      10      11 </w:t>
+      </w:r>
+    </w:p>
+    <w:p>
+      <w:pPr>
+        <w:spacing w:line="240" w:lineRule="auto"/>
+        <w:rPr>
+          <w:rFonts w:ascii="Courier New" w:hAnsi="Courier New" w:cs="Courier New"/>
+          <w:sz w:val="20"/>
+          <w:szCs w:val="20"/>
+          <w:lang w:val="en-CA"/>
+        </w:rPr>
+      </w:pPr>
+      <w:r>
+        <w:rPr>
+          <w:rFonts w:ascii="Courier New" w:hAnsi="Courier New" w:cs="Courier New"/>
+          <w:sz w:val="20"/>
+          <w:szCs w:val="20"/>
+          <w:lang w:val="en-CA"/>
+        </w:rPr>
+        <w:t xml:space="preserve">Madison </w:t>
+      </w:r>
+      <w:proofErr w:type="spellStart"/>
+      <w:r>
+        <w:rPr>
+          <w:rFonts w:ascii="Courier New" w:hAnsi="Courier New" w:cs="Courier New"/>
+          <w:sz w:val="20"/>
+          <w:szCs w:val="20"/>
+          <w:lang w:val="en-CA"/>
+        </w:rPr>
+        <w:t>Madison</w:t>
+      </w:r>
+      <w:proofErr w:type="spellEnd"/>
+      <w:r>
+        <w:rPr>
+          <w:rFonts w:ascii="Courier New" w:hAnsi="Courier New" w:cs="Courier New"/>
+          <w:sz w:val="20"/>
+          <w:szCs w:val="20"/>
+          <w:lang w:val="en-CA"/>
+        </w:rPr>
+        <w:t xml:space="preserve"> </w:t>
+      </w:r>
+      <w:proofErr w:type="spellStart"/>
+      <w:r>
+        <w:rPr>
+          <w:rFonts w:ascii="Courier New" w:hAnsi="Courier New" w:cs="Courier New"/>
+          <w:sz w:val="20"/>
+          <w:szCs w:val="20"/>
+          <w:lang w:val="en-CA"/>
+        </w:rPr>
+        <w:t>Madison</w:t>
+      </w:r>
+      <w:proofErr w:type="spellEnd"/>
+      <w:r>
+        <w:rPr>
+          <w:rFonts w:ascii="Courier New" w:hAnsi="Courier New" w:cs="Courier New"/>
+          <w:sz w:val="20"/>
+          <w:szCs w:val="20"/>
+          <w:lang w:val="en-CA"/>
+        </w:rPr>
+        <w:t xml:space="preserve"> </w:t>
+      </w:r>
+      <w:proofErr w:type="spellStart"/>
+      <w:r>
+        <w:rPr>
+          <w:rFonts w:ascii="Courier New" w:hAnsi="Courier New" w:cs="Courier New"/>
+          <w:sz w:val="20"/>
+          <w:szCs w:val="20"/>
+          <w:lang w:val="en-CA"/>
+        </w:rPr>
+        <w:t>Madison</w:t>
+      </w:r>
+      <w:proofErr w:type="spellEnd"/>
+      <w:r>
+        <w:rPr>
+          <w:rFonts w:ascii="Courier New" w:hAnsi="Courier New" w:cs="Courier New"/>
+          <w:sz w:val="20"/>
+          <w:szCs w:val="20"/>
+          <w:lang w:val="en-CA"/>
+        </w:rPr>
+        <w:t xml:space="preserve"> </w:t>
+      </w:r>
+      <w:proofErr w:type="spellStart"/>
+      <w:r>
+        <w:rPr>
+          <w:rFonts w:ascii="Courier New" w:hAnsi="Courier New" w:cs="Courier New"/>
+          <w:sz w:val="20"/>
+          <w:szCs w:val="20"/>
+          <w:lang w:val="en-CA"/>
+        </w:rPr>
+        <w:t>Madison</w:t>
+      </w:r>
+      <w:proofErr w:type="spellEnd"/>
+      <w:r>
+        <w:rPr>
+          <w:rFonts w:ascii="Courier New" w:hAnsi="Courier New" w:cs="Courier New"/>
+          <w:sz w:val="20"/>
+          <w:szCs w:val="20"/>
+          <w:lang w:val="en-CA"/>
+        </w:rPr>
+        <w:t xml:space="preserve"> </w:t>
+      </w:r>
+      <w:proofErr w:type="spellStart"/>
+      <w:r>
+        <w:rPr>
+          <w:rFonts w:ascii="Courier New" w:hAnsi="Courier New" w:cs="Courier New"/>
+          <w:sz w:val="20"/>
+          <w:szCs w:val="20"/>
+          <w:lang w:val="en-CA"/>
+        </w:rPr>
+        <w:t>Madison</w:t>
+      </w:r>
+      <w:proofErr w:type="spellEnd"/>
+      <w:r>
+        <w:rPr>
+          <w:rFonts w:ascii="Courier New" w:hAnsi="Courier New" w:cs="Courier New"/>
+          <w:sz w:val="20"/>
+          <w:szCs w:val="20"/>
+          <w:lang w:val="en-CA"/>
+        </w:rPr>
+        <w:t xml:space="preserve"> </w:t>
+      </w:r>
+      <w:proofErr w:type="spellStart"/>
+      <w:r>
+        <w:rPr>
+          <w:rFonts w:ascii="Courier New" w:hAnsi="Courier New" w:cs="Courier New"/>
+          <w:sz w:val="20"/>
+          <w:szCs w:val="20"/>
+          <w:lang w:val="en-CA"/>
+        </w:rPr>
+        <w:t>Madison</w:t>
+      </w:r>
+      <w:proofErr w:type="spellEnd"/>
+      <w:r>
+        <w:rPr>
+          <w:rFonts w:ascii="Courier New" w:hAnsi="Courier New" w:cs="Courier New"/>
+          <w:sz w:val="20"/>
+          <w:szCs w:val="20"/>
+          <w:lang w:val="en-CA"/>
+        </w:rPr>
+        <w:t xml:space="preserve"> </w:t>
+      </w:r>
+      <w:proofErr w:type="spellStart"/>
+      <w:r>
+        <w:rPr>
+          <w:rFonts w:ascii="Courier New" w:hAnsi="Courier New" w:cs="Courier New"/>
+          <w:sz w:val="20"/>
+          <w:szCs w:val="20"/>
+          <w:lang w:val="en-CA"/>
+        </w:rPr>
+        <w:t>Madison</w:t>
+      </w:r>
+      <w:proofErr w:type="spellEnd"/>
+      <w:r>
+        <w:rPr>
+          <w:rFonts w:ascii="Courier New" w:hAnsi="Courier New" w:cs="Courier New"/>
+          <w:sz w:val="20"/>
+          <w:szCs w:val="20"/>
+          <w:lang w:val="en-CA"/>
+        </w:rPr>
+        <w:t xml:space="preserve"> </w:t>
+      </w:r>
+      <w:proofErr w:type="spellStart"/>
+      <w:r>
+        <w:rPr>
+          <w:rFonts w:ascii="Courier New" w:hAnsi="Courier New" w:cs="Courier New"/>
+          <w:sz w:val="20"/>
+          <w:szCs w:val="20"/>
+          <w:lang w:val="en-CA"/>
+        </w:rPr>
+        <w:t>Madison</w:t>
+      </w:r>
+      <w:proofErr w:type="spellEnd"/>
+      <w:r>
+        <w:rPr>
+          <w:rFonts w:ascii="Courier New" w:hAnsi="Courier New" w:cs="Courier New"/>
+          <w:sz w:val="20"/>
+          <w:szCs w:val="20"/>
+          <w:lang w:val="en-CA"/>
+        </w:rPr>
+        <w:t xml:space="preserve"> </w:t>
+      </w:r>
+      <w:proofErr w:type="spellStart"/>
+      <w:r>
+        <w:rPr>
+          <w:rFonts w:ascii="Courier New" w:hAnsi="Courier New" w:cs="Courier New"/>
+          <w:sz w:val="20"/>
+          <w:szCs w:val="20"/>
+          <w:lang w:val="en-CA"/>
+        </w:rPr>
+        <w:t>Madison</w:t>
+      </w:r>
+      <w:proofErr w:type="spellEnd"/>
+      <w:r>
+        <w:rPr>
+          <w:rFonts w:ascii="Courier New" w:hAnsi="Courier New" w:cs="Courier New"/>
+          <w:sz w:val="20"/>
+          <w:szCs w:val="20"/>
+          <w:lang w:val="en-CA"/>
+        </w:rPr>
+        <w:t xml:space="preserve"> </w:t>
+      </w:r>
+      <w:proofErr w:type="spellStart"/>
+      <w:r>
+        <w:rPr>
+          <w:rFonts w:ascii="Courier New" w:hAnsi="Courier New" w:cs="Courier New"/>
+          <w:sz w:val="20"/>
+          <w:szCs w:val="20"/>
+          <w:lang w:val="en-CA"/>
+        </w:rPr>
+        <w:t>Madison</w:t>
+      </w:r>
+      <w:proofErr w:type="spellEnd"/>
+      <w:r>
+        <w:rPr>
+          <w:rFonts w:ascii="Courier New" w:hAnsi="Courier New" w:cs="Courier New"/>
+          <w:sz w:val="20"/>
+          <w:szCs w:val="20"/>
+          <w:lang w:val="en-CA"/>
+        </w:rPr>
+        <w:t xml:space="preserve"> </w:t>
+      </w:r>
+    </w:p>
+    <w:p>
+      <w:pPr>
+        <w:spacing w:line="240" w:lineRule="auto"/>
+        <w:rPr>
+          <w:rFonts w:ascii="Courier New" w:hAnsi="Courier New" w:cs="Courier New"/>
+          <w:sz w:val="20"/>
+          <w:szCs w:val="20"/>
+          <w:lang w:val="en-CA"/>
+        </w:rPr>
+      </w:pPr>
+      <w:r>
+        <w:rPr>
+          <w:rFonts w:ascii="Courier New" w:hAnsi="Courier New" w:cs="Courier New"/>
+          <w:sz w:val="20"/>
+          <w:szCs w:val="20"/>
+          <w:lang w:val="en-CA"/>
+        </w:rPr>
+        <w:t xml:space="preserve">Levels: </w:t>
+      </w:r>
+      <w:proofErr w:type="spellStart"/>
+      <w:r>
+        <w:rPr>
+          <w:rFonts w:ascii="Courier New" w:hAnsi="Courier New" w:cs="Courier New"/>
+          <w:sz w:val="20"/>
+          <w:szCs w:val="20"/>
+          <w:lang w:val="en-CA"/>
+        </w:rPr>
+        <w:t>dispt</w:t>
+      </w:r>
+      <w:proofErr w:type="spellEnd"/>
+      <w:r>
+        <w:rPr>
+          <w:rFonts w:ascii="Courier New" w:hAnsi="Courier New" w:cs="Courier New"/>
+          <w:sz w:val="20"/>
+          <w:szCs w:val="20"/>
+          <w:lang w:val="en-CA"/>
+        </w:rPr>
+        <w:t xml:space="preserve"> Hamilton HM Jay Madison</w:t>
+      </w:r>
+    </w:p>
+    <w:p>
+      <w:pPr>
+        <w:spacing w:line="240" w:lineRule="auto"/>
+        <w:rPr>
+          <w:rFonts w:ascii="Arial" w:hAnsi="Arial" w:cs="Arial"/>
+          <w:sz w:val="24"/>
+          <w:szCs w:val="24"/>
+          <w:lang w:val="en-CA"/>
+        </w:rPr>
+      </w:pPr>
+      <w:r>
+        <w:rPr>
+          <w:rFonts w:ascii="Arial" w:hAnsi="Arial" w:cs="Arial"/>
+          <w:sz w:val="24"/>
+          <w:szCs w:val="24"/>
+          <w:lang w:val="en-CA"/>
+        </w:rPr>
+        <w:t xml:space="preserve">Although John Jay was removed from the train set, which eliminated potential errors of him being predicted, </w:t>
+      </w:r>
+      <w:r>
+        <w:rPr>
+          <w:rFonts w:ascii="Arial" w:hAnsi="Arial" w:cs="Arial"/>
+          <w:sz w:val="24"/>
+          <w:szCs w:val="24"/>
+          <w:lang w:val="en-CA"/>
+        </w:rPr>
+        <w:t>the re-substitution error rate doubled.</w:t>
+      </w:r>
+      <w:r>
+        <w:rPr>
+          <w:rFonts w:ascii="Arial" w:hAnsi="Arial" w:cs="Arial"/>
+          <w:sz w:val="24"/>
+          <w:szCs w:val="24"/>
+          <w:lang w:val="en-CA"/>
+        </w:rPr>
+        <w:t xml:space="preserve"> Due to the nature of the supplied dataset, the decision tree was not largely branching. Therefore, there was not many opportunities for tuning. For example, limit</w:t>
+      </w:r>
+      <w:r>
+        <w:rPr>
+          <w:rFonts w:ascii="Arial" w:hAnsi="Arial" w:cs="Arial"/>
+          <w:sz w:val="24"/>
+          <w:szCs w:val="24"/>
+          <w:lang w:val="en-CA"/>
+        </w:rPr>
+        <w:t>ing</w:t>
+      </w:r>
+      <w:r>
+        <w:rPr>
+          <w:rFonts w:ascii="Arial" w:hAnsi="Arial" w:cs="Arial"/>
+          <w:sz w:val="24"/>
+          <w:szCs w:val="24"/>
+          <w:lang w:val="en-CA"/>
+        </w:rPr>
+        <w:t xml:space="preserve"> the number of branch levels in the </w:t>
+      </w:r>
+      <w:r>
+        <w:rPr>
+          <w:rFonts w:ascii="Arial" w:hAnsi="Arial" w:cs="Arial"/>
+          <w:sz w:val="24"/>
+          <w:szCs w:val="24"/>
+          <w:lang w:val="en-CA"/>
+        </w:rPr>
+        <w:lastRenderedPageBreak/>
+        <w:t>tree</w:t>
+      </w:r>
+      <w:r>
+        <w:rPr>
+          <w:rFonts w:ascii="Arial" w:hAnsi="Arial" w:cs="Arial"/>
+          <w:sz w:val="24"/>
+          <w:szCs w:val="24"/>
+          <w:lang w:val="en-CA"/>
+        </w:rPr>
+        <w:t xml:space="preserve"> </w:t>
+      </w:r>
+      <w:r>
+        <w:rPr>
+          <w:rFonts w:ascii="Arial" w:hAnsi="Arial" w:cs="Arial"/>
+          <w:sz w:val="24"/>
+          <w:szCs w:val="24"/>
+          <w:lang w:val="en-CA"/>
+        </w:rPr>
+        <w:t>only provided a small option</w:t>
+      </w:r>
+      <w:r>
+        <w:rPr>
+          <w:rFonts w:ascii="Arial" w:hAnsi="Arial" w:cs="Arial"/>
+          <w:sz w:val="24"/>
+          <w:szCs w:val="24"/>
+          <w:lang w:val="en-CA"/>
+        </w:rPr>
+        <w:t>.</w:t>
+      </w:r>
+      <w:r>
+        <w:rPr>
+          <w:rFonts w:ascii="Arial" w:hAnsi="Arial" w:cs="Arial"/>
+          <w:sz w:val="24"/>
+          <w:szCs w:val="24"/>
+          <w:lang w:val="en-CA"/>
+        </w:rPr>
+        <w:t xml:space="preserve">  Additionally, since Hamilton dominated </w:t>
+      </w:r>
+      <w:r>
+        <w:rPr>
+          <w:rFonts w:ascii="Arial" w:hAnsi="Arial" w:cs="Arial"/>
+          <w:sz w:val="24"/>
+          <w:szCs w:val="24"/>
+          <w:lang w:val="en-CA"/>
+        </w:rPr>
+        <w:t>in quantity</w:t>
+      </w:r>
+      <w:r>
+        <w:rPr>
+          <w:rFonts w:ascii="Arial" w:hAnsi="Arial" w:cs="Arial"/>
+          <w:sz w:val="24"/>
+          <w:szCs w:val="24"/>
+          <w:lang w:val="en-CA"/>
+        </w:rPr>
+        <w:t xml:space="preserve"> of written papers, limiting the number of nodes per bin, would not</w:t>
+      </w:r>
+      <w:r>
+        <w:rPr>
+          <w:rFonts w:ascii="Arial" w:hAnsi="Arial" w:cs="Arial"/>
+          <w:sz w:val="24"/>
+          <w:szCs w:val="24"/>
+          <w:lang w:val="en-CA"/>
+        </w:rPr>
+        <w:t xml:space="preserve"> produced</w:t>
+      </w:r>
+      <w:r>
+        <w:rPr>
+          <w:rFonts w:ascii="Arial" w:hAnsi="Arial" w:cs="Arial"/>
+          <w:sz w:val="24"/>
+          <w:szCs w:val="24"/>
+          <w:lang w:val="en-CA"/>
+        </w:rPr>
+        <w:t xml:space="preserve"> nearly as high of an impact as desired.</w:t>
+      </w:r>
+    </w:p>
+    <w:p>
+      <w:pPr>
+        <w:spacing w:line="240" w:lineRule="auto"/>
+        <w:rPr>
+          <w:rFonts w:ascii="Arial" w:hAnsi="Arial" w:cs="Arial"/>
+          <w:sz w:val="24"/>
+          <w:szCs w:val="24"/>
+          <w:lang w:val="en-CA"/>
+        </w:rPr>
+      </w:pPr>
+    </w:p>
+    <w:p>
+      <w:pPr>
+        <w:rPr>
+          <w:rFonts w:ascii="Arial" w:hAnsi="Arial" w:cs="Arial"/>
+          <w:b/>
+          <w:sz w:val="24"/>
+          <w:szCs w:val="24"/>
+          <w:lang w:val="en-CA"/>
+        </w:rPr>
+      </w:pPr>
+      <w:r>
+        <w:rPr>
+          <w:rFonts w:ascii="Arial" w:hAnsi="Arial" w:cs="Arial"/>
+          <w:b/>
+          <w:sz w:val="24"/>
+          <w:szCs w:val="24"/>
+          <w:lang w:val="en-CA"/>
+        </w:rPr>
+        <w:t>Conclusions</w:t>
+      </w:r>
+    </w:p>
+    <w:p>
+      <w:pPr>
+        <w:rPr>
+          <w:rFonts w:ascii="Arial" w:hAnsi="Arial" w:cs="Arial"/>
+          <w:sz w:val="24"/>
+          <w:szCs w:val="24"/>
+          <w:lang w:val="en-CA"/>
+        </w:rPr>
+      </w:pPr>
+      <w:r>
+        <w:rPr>
+          <w:rFonts w:ascii="Arial" w:hAnsi="Arial" w:cs="Arial"/>
+          <w:sz w:val="24"/>
+          <w:szCs w:val="24"/>
+          <w:lang w:val="en-CA"/>
+        </w:rPr>
+        <w:t>From this investigation, it has been found that the disputed authorship appears more closely related to James Madison</w:t>
+      </w:r>
+      <w:r>
+        <w:rPr>
+          <w:rFonts w:ascii="Arial" w:hAnsi="Arial" w:cs="Arial"/>
+          <w:sz w:val="24"/>
+          <w:szCs w:val="24"/>
+          <w:lang w:val="en-CA"/>
+        </w:rPr>
+        <w:t>, then Alexander Hamilton</w:t>
+      </w:r>
+      <w:r>
+        <w:rPr>
+          <w:rFonts w:ascii="Arial" w:hAnsi="Arial" w:cs="Arial"/>
+          <w:sz w:val="24"/>
+          <w:szCs w:val="24"/>
+          <w:lang w:val="en-CA"/>
+        </w:rPr>
+        <w:t xml:space="preserve">. </w:t>
+      </w:r>
+      <w:r>
+        <w:rPr>
+          <w:rFonts w:ascii="Arial" w:hAnsi="Arial" w:cs="Arial"/>
+          <w:sz w:val="24"/>
+          <w:szCs w:val="24"/>
+          <w:lang w:val="en-CA"/>
+        </w:rPr>
+        <w:t>These results</w:t>
+      </w:r>
+      <w:r>
+        <w:rPr>
+          <w:rFonts w:ascii="Arial" w:hAnsi="Arial" w:cs="Arial"/>
+          <w:sz w:val="24"/>
+          <w:szCs w:val="24"/>
+          <w:lang w:val="en-CA"/>
+        </w:rPr>
+        <w:t xml:space="preserve"> </w:t>
+      </w:r>
+      <w:r>
+        <w:rPr>
+          <w:rFonts w:ascii="Arial" w:hAnsi="Arial" w:cs="Arial"/>
+          <w:sz w:val="24"/>
+          <w:szCs w:val="24"/>
+          <w:lang w:val="en-CA"/>
+        </w:rPr>
+        <w:t>are</w:t>
+      </w:r>
+      <w:r>
+        <w:rPr>
+          <w:rFonts w:ascii="Arial" w:hAnsi="Arial" w:cs="Arial"/>
+          <w:sz w:val="24"/>
+          <w:szCs w:val="24"/>
+          <w:lang w:val="en-CA"/>
+        </w:rPr>
+        <w:t xml:space="preserve"> quite contrary to the previous </w:t>
+      </w:r>
+      <w:r>
+        <w:rPr>
+          <w:rFonts w:ascii="Arial" w:hAnsi="Arial" w:cs="Arial"/>
+          <w:sz w:val="24"/>
+          <w:szCs w:val="24"/>
+          <w:lang w:val="en-CA"/>
+        </w:rPr>
+        <w:t>finding</w:t>
+      </w:r>
+      <w:r>
+        <w:rPr>
+          <w:rFonts w:ascii="Arial" w:hAnsi="Arial" w:cs="Arial"/>
+          <w:sz w:val="24"/>
+          <w:szCs w:val="24"/>
+          <w:lang w:val="en-CA"/>
+        </w:rPr>
+        <w:t>.</w:t>
+      </w:r>
+      <w:r>
+        <w:rPr>
+          <w:rFonts w:ascii="Arial" w:hAnsi="Arial" w:cs="Arial"/>
+          <w:sz w:val="24"/>
+          <w:szCs w:val="24"/>
+          <w:lang w:val="en-CA"/>
+        </w:rPr>
+        <w:t xml:space="preserve"> </w:t>
+      </w:r>
+      <w:r>
+        <w:rPr>
+          <w:rFonts w:ascii="Arial" w:hAnsi="Arial" w:cs="Arial"/>
+          <w:sz w:val="24"/>
+          <w:szCs w:val="24"/>
+          <w:lang w:val="en-CA"/>
+        </w:rPr>
+        <w:t>However, a</w:t>
+      </w:r>
+      <w:r>
+        <w:rPr>
+          <w:rFonts w:ascii="Arial" w:hAnsi="Arial" w:cs="Arial"/>
+          <w:sz w:val="24"/>
+          <w:szCs w:val="24"/>
+          <w:lang w:val="en-CA"/>
+        </w:rPr>
+        <w:t xml:space="preserve">s indicated in this study, </w:t>
+      </w:r>
+      <w:r>
+        <w:rPr>
+          <w:rFonts w:ascii="Arial" w:hAnsi="Arial" w:cs="Arial"/>
+          <w:sz w:val="24"/>
+          <w:szCs w:val="24"/>
+          <w:lang w:val="en-CA"/>
+        </w:rPr>
+        <w:t>implementing</w:t>
+      </w:r>
+      <w:r>
+        <w:rPr>
+          <w:rFonts w:ascii="Arial" w:hAnsi="Arial" w:cs="Arial"/>
+          <w:sz w:val="24"/>
+          <w:szCs w:val="24"/>
+          <w:lang w:val="en-CA"/>
+        </w:rPr>
+        <w:t xml:space="preserve"> </w:t>
+      </w:r>
+      <w:r>
+        <w:rPr>
+          <w:rFonts w:ascii="Arial" w:hAnsi="Arial" w:cs="Arial"/>
+          <w:sz w:val="24"/>
+          <w:szCs w:val="24"/>
+          <w:lang w:val="en-CA"/>
+        </w:rPr>
+        <w:t>proper train, and test set</w:t>
+      </w:r>
+      <w:r>
+        <w:rPr>
+          <w:rFonts w:ascii="Arial" w:hAnsi="Arial" w:cs="Arial"/>
+          <w:sz w:val="24"/>
+          <w:szCs w:val="24"/>
+          <w:lang w:val="en-CA"/>
+        </w:rPr>
+        <w:t>s</w:t>
+      </w:r>
+      <w:r>
+        <w:rPr>
+          <w:rFonts w:ascii="Arial" w:hAnsi="Arial" w:cs="Arial"/>
+          <w:sz w:val="24"/>
+          <w:szCs w:val="24"/>
+          <w:lang w:val="en-CA"/>
+        </w:rPr>
+        <w:t xml:space="preserve"> would have provided additional </w:t>
+      </w:r>
+      <w:r>
+        <w:rPr>
+          <w:rFonts w:ascii="Arial" w:hAnsi="Arial" w:cs="Arial"/>
+          <w:sz w:val="24"/>
+          <w:szCs w:val="24"/>
+          <w:lang w:val="en-CA"/>
+        </w:rPr>
+        <w:t>error</w:t>
+      </w:r>
+      <w:r>
+        <w:rPr>
+          <w:rFonts w:ascii="Arial" w:hAnsi="Arial" w:cs="Arial"/>
+          <w:sz w:val="24"/>
+          <w:szCs w:val="24"/>
+          <w:lang w:val="en-CA"/>
+        </w:rPr>
+        <w:t xml:space="preserve"> measures</w:t>
+      </w:r>
+      <w:r>
+        <w:rPr>
+          <w:rFonts w:ascii="Arial" w:hAnsi="Arial" w:cs="Arial"/>
+          <w:sz w:val="24"/>
+          <w:szCs w:val="24"/>
+          <w:lang w:val="en-CA"/>
+        </w:rPr>
+        <w:t>,</w:t>
+      </w:r>
+      <w:r>
+        <w:rPr>
+          <w:rFonts w:ascii="Arial" w:hAnsi="Arial" w:cs="Arial"/>
+          <w:sz w:val="24"/>
+          <w:szCs w:val="24"/>
+          <w:lang w:val="en-CA"/>
+        </w:rPr>
+        <w:t xml:space="preserve"> for</w:t>
+      </w:r>
+      <w:r>
+        <w:rPr>
+          <w:rFonts w:ascii="Arial" w:hAnsi="Arial" w:cs="Arial"/>
+          <w:sz w:val="24"/>
+          <w:szCs w:val="24"/>
+          <w:lang w:val="en-CA"/>
+        </w:rPr>
+        <w:t xml:space="preserve"> the </w:t>
+      </w:r>
+      <w:r>
+        <w:rPr>
+          <w:rFonts w:ascii="Arial" w:hAnsi="Arial" w:cs="Arial"/>
+          <w:sz w:val="24"/>
+          <w:szCs w:val="24"/>
+          <w:lang w:val="en-CA"/>
+        </w:rPr>
+        <w:t>corresponding</w:t>
+      </w:r>
+      <w:r>
+        <w:rPr>
+          <w:rFonts w:ascii="Arial" w:hAnsi="Arial" w:cs="Arial"/>
+          <w:sz w:val="24"/>
+          <w:szCs w:val="24"/>
+          <w:lang w:val="en-CA"/>
+        </w:rPr>
+        <w:t xml:space="preserve"> decision tree models.</w:t>
+      </w:r>
+      <w:r>
+        <w:rPr>
+          <w:rFonts w:ascii="Arial" w:hAnsi="Arial" w:cs="Arial"/>
+          <w:sz w:val="24"/>
+          <w:szCs w:val="24"/>
+          <w:lang w:val="en-CA"/>
+        </w:rPr>
+        <w:t xml:space="preserve"> </w:t>
+      </w:r>
+      <w:r>
+        <w:rPr>
+          <w:rFonts w:ascii="Arial" w:hAnsi="Arial" w:cs="Arial"/>
+          <w:sz w:val="24"/>
+          <w:szCs w:val="24"/>
+          <w:lang w:val="en-CA"/>
+        </w:rPr>
+        <w:t>But</w:t>
+      </w:r>
+      <w:r>
+        <w:rPr>
+          <w:rFonts w:ascii="Arial" w:hAnsi="Arial" w:cs="Arial"/>
+          <w:sz w:val="24"/>
+          <w:szCs w:val="24"/>
+          <w:lang w:val="en-CA"/>
+        </w:rPr>
+        <w:t>, due to the</w:t>
+      </w:r>
+      <w:r>
+        <w:rPr>
+          <w:rFonts w:ascii="Arial" w:hAnsi="Arial" w:cs="Arial"/>
+          <w:sz w:val="24"/>
+          <w:szCs w:val="24"/>
+          <w:lang w:val="en-CA"/>
+        </w:rPr>
+        <w:t xml:space="preserve"> relatively</w:t>
+      </w:r>
+      <w:r>
+        <w:rPr>
+          <w:rFonts w:ascii="Arial" w:hAnsi="Arial" w:cs="Arial"/>
+          <w:sz w:val="24"/>
+          <w:szCs w:val="24"/>
+          <w:lang w:val="en-CA"/>
+        </w:rPr>
+        <w:t xml:space="preserve"> small dataset size, </w:t>
+      </w:r>
+      <w:r>
+        <w:rPr>
+          <w:rFonts w:ascii="Arial" w:hAnsi="Arial" w:cs="Arial"/>
+          <w:sz w:val="24"/>
+          <w:szCs w:val="24"/>
+          <w:lang w:val="en-CA"/>
+        </w:rPr>
+        <w:t xml:space="preserve">further splitting the provided dataset into a train and test set, would have reduced the already small dataset for training a model. This could likely increase </w:t>
+      </w:r>
+      <w:r>
+        <w:rPr>
+          <w:rFonts w:ascii="Arial" w:hAnsi="Arial" w:cs="Arial"/>
+          <w:sz w:val="24"/>
+          <w:szCs w:val="24"/>
+          <w:lang w:val="en-CA"/>
+        </w:rPr>
+        <w:t xml:space="preserve">the </w:t>
+      </w:r>
+      <w:r>
+        <w:rPr>
+          <w:rFonts w:ascii="Arial" w:hAnsi="Arial" w:cs="Arial"/>
+          <w:sz w:val="24"/>
+          <w:szCs w:val="24"/>
+          <w:lang w:val="en-CA"/>
+        </w:rPr>
+        <w:t>chan</w:t>
+      </w:r>
+      <w:r>
+        <w:rPr>
+          <w:rFonts w:ascii="Arial" w:hAnsi="Arial" w:cs="Arial"/>
+          <w:sz w:val="24"/>
+          <w:szCs w:val="24"/>
+          <w:lang w:val="en-CA"/>
+        </w:rPr>
+        <w:t>c</w:t>
+      </w:r>
+      <w:r>
+        <w:rPr>
+          <w:rFonts w:ascii="Arial" w:hAnsi="Arial" w:cs="Arial"/>
+          <w:sz w:val="24"/>
+          <w:szCs w:val="24"/>
+          <w:lang w:val="en-CA"/>
+        </w:rPr>
+        <w:t>es of overfitting.</w:t>
+      </w:r>
+    </w:p>
+    <w:p>
+      <w:pPr>
+        <w:spacing w:line="240" w:lineRule="auto"/>
+        <w:rPr>
+          <w:rFonts w:ascii="Arial" w:hAnsi="Arial" w:cs="Arial"/>
+          <w:sz w:val="24"/>
+          <w:szCs w:val="24"/>
+          <w:lang w:val="en-CA"/>
+        </w:rPr>
+      </w:pPr>
+      <w:r>
+        <w:rPr>
+          <w:rFonts w:ascii="Arial" w:hAnsi="Arial" w:cs="Arial"/>
+          <w:sz w:val="24"/>
+          <w:szCs w:val="24"/>
+          <w:lang w:val="en-CA"/>
+        </w:rPr>
+        <w:t xml:space="preserve">As mentioned in a previous study, </w:t>
+      </w:r>
+      <w:r>
+        <w:rPr>
+          <w:rFonts w:ascii="Arial" w:hAnsi="Arial" w:cs="Arial"/>
+          <w:sz w:val="24"/>
+          <w:szCs w:val="24"/>
+          <w:lang w:val="en-CA"/>
+        </w:rPr>
+        <w:t>obtaining additional works produced by James Madison, to complement the initial dataset, would have produced a richer context to work with. The same case for obtaining more writing sample</w:t>
+      </w:r>
+      <w:r>
+        <w:rPr>
+          <w:rFonts w:ascii="Arial" w:hAnsi="Arial" w:cs="Arial"/>
+          <w:sz w:val="24"/>
+          <w:szCs w:val="24"/>
+          <w:lang w:val="en-CA"/>
+        </w:rPr>
+        <w:t>s</w:t>
+      </w:r>
+      <w:r>
+        <w:rPr>
+          <w:rFonts w:ascii="Arial" w:hAnsi="Arial" w:cs="Arial"/>
+          <w:sz w:val="24"/>
+          <w:szCs w:val="24"/>
+          <w:lang w:val="en-CA"/>
+        </w:rPr>
+        <w:t xml:space="preserve"> f</w:t>
+      </w:r>
+      <w:r>
+        <w:rPr>
+          <w:rFonts w:ascii="Arial" w:hAnsi="Arial" w:cs="Arial"/>
+          <w:sz w:val="24"/>
+          <w:szCs w:val="24"/>
+          <w:lang w:val="en-CA"/>
+        </w:rPr>
+        <w:t>or</w:t>
+      </w:r>
+      <w:r>
+        <w:rPr>
+          <w:rFonts w:ascii="Arial" w:hAnsi="Arial" w:cs="Arial"/>
+          <w:sz w:val="24"/>
+          <w:szCs w:val="24"/>
+          <w:lang w:val="en-CA"/>
+        </w:rPr>
+        <w:t xml:space="preserve"> Alexander Hamilton</w:t>
+      </w:r>
+      <w:r>
+        <w:rPr>
+          <w:rFonts w:ascii="Arial" w:hAnsi="Arial" w:cs="Arial"/>
+          <w:sz w:val="24"/>
+          <w:szCs w:val="24"/>
+          <w:lang w:val="en-CA"/>
+        </w:rPr>
+        <w:t xml:space="preserve"> would be valid</w:t>
+      </w:r>
+      <w:r>
+        <w:rPr>
+          <w:rFonts w:ascii="Arial" w:hAnsi="Arial" w:cs="Arial"/>
+          <w:sz w:val="24"/>
+          <w:szCs w:val="24"/>
+          <w:lang w:val="en-CA"/>
+        </w:rPr>
+        <w:t>.</w:t>
+      </w:r>
+      <w:r>
+        <w:rPr>
+          <w:rFonts w:ascii="Arial" w:hAnsi="Arial" w:cs="Arial"/>
+          <w:sz w:val="24"/>
+          <w:szCs w:val="24"/>
+          <w:lang w:val="en-CA"/>
+        </w:rPr>
+        <w:t xml:space="preserve"> The </w:t>
+      </w:r>
+      <w:r>
+        <w:rPr>
+          <w:rFonts w:ascii="Arial" w:hAnsi="Arial" w:cs="Arial"/>
+          <w:sz w:val="24"/>
+          <w:szCs w:val="24"/>
+          <w:lang w:val="en-CA"/>
+        </w:rPr>
+        <w:t xml:space="preserve">best steps forward for both </w:t>
+      </w:r>
+      <w:r>
+        <w:rPr>
+          <w:rFonts w:ascii="Arial" w:hAnsi="Arial" w:cs="Arial"/>
+          <w:sz w:val="24"/>
+          <w:szCs w:val="24"/>
+          <w:lang w:val="en-CA"/>
+        </w:rPr>
+        <w:t>studies</w:t>
+      </w:r>
+      <w:r>
+        <w:rPr>
+          <w:rFonts w:ascii="Arial" w:hAnsi="Arial" w:cs="Arial"/>
+          <w:sz w:val="24"/>
+          <w:szCs w:val="24"/>
+          <w:lang w:val="en-CA"/>
+        </w:rPr>
+        <w:t xml:space="preserve"> could likely be an integration of more data, as well as an adjustment to </w:t>
+      </w:r>
+      <w:r>
+        <w:rPr>
+          <w:rFonts w:ascii="Arial" w:hAnsi="Arial" w:cs="Arial"/>
+          <w:sz w:val="24"/>
+          <w:szCs w:val="24"/>
+          <w:lang w:val="en-CA"/>
+        </w:rPr>
+        <w:t>each</w:t>
+      </w:r>
+      <w:r>
+        <w:rPr>
+          <w:rFonts w:ascii="Arial" w:hAnsi="Arial" w:cs="Arial"/>
+          <w:sz w:val="24"/>
+          <w:szCs w:val="24"/>
+          <w:lang w:val="en-CA"/>
+        </w:rPr>
+        <w:t xml:space="preserve"> preprocessing steps.</w:t>
+      </w:r>
+    </w:p>
+    <w:p>
+      <w:pPr>
+        <w:spacing w:line="240" w:lineRule="auto"/>
+        <w:rPr>
+          <w:rFonts w:ascii="Courier New" w:hAnsi="Courier New" w:cs="Courier New"/>
+          <w:sz w:val="24"/>
+          <w:szCs w:val="24"/>
+          <w:lang w:val="en-CA"/>
+        </w:rPr>
+      </w:pPr>
+      <w:r>
+        <w:rPr>
+          <w:rFonts w:ascii="Arial" w:hAnsi="Arial" w:cs="Arial"/>
+          <w:sz w:val="24"/>
+          <w:szCs w:val="24"/>
+          <w:lang w:val="en-CA"/>
+        </w:rPr>
+        <w:t>Overall, it seem</w:t>
+      </w:r>
+      <w:r>
+        <w:rPr>
+          <w:rFonts w:ascii="Arial" w:hAnsi="Arial" w:cs="Arial"/>
+          <w:sz w:val="24"/>
+          <w:szCs w:val="24"/>
+          <w:lang w:val="en-CA"/>
+        </w:rPr>
+        <w:t>s</w:t>
+      </w:r>
+      <w:r>
+        <w:rPr>
+          <w:rFonts w:ascii="Arial" w:hAnsi="Arial" w:cs="Arial"/>
+          <w:sz w:val="24"/>
+          <w:szCs w:val="24"/>
+          <w:lang w:val="en-CA"/>
+        </w:rPr>
+        <w:t xml:space="preserve"> the results </w:t>
+      </w:r>
+      <w:r>
+        <w:rPr>
+          <w:rFonts w:ascii="Arial" w:hAnsi="Arial" w:cs="Arial"/>
+          <w:sz w:val="24"/>
+          <w:szCs w:val="24"/>
+          <w:lang w:val="en-CA"/>
+        </w:rPr>
+        <w:t>produced</w:t>
+      </w:r>
+      <w:r>
+        <w:rPr>
+          <w:rFonts w:ascii="Arial" w:hAnsi="Arial" w:cs="Arial"/>
+          <w:sz w:val="24"/>
+          <w:szCs w:val="24"/>
+          <w:lang w:val="en-CA"/>
+        </w:rPr>
+        <w:t xml:space="preserve"> by this study</w:t>
+      </w:r>
+      <w:r>
+        <w:rPr>
+          <w:rFonts w:ascii="Arial" w:hAnsi="Arial" w:cs="Arial"/>
+          <w:sz w:val="24"/>
+          <w:szCs w:val="24"/>
+          <w:lang w:val="en-CA"/>
+        </w:rPr>
+        <w:t>,</w:t>
+      </w:r>
+      <w:r>
+        <w:rPr>
+          <w:rFonts w:ascii="Arial" w:hAnsi="Arial" w:cs="Arial"/>
+          <w:sz w:val="24"/>
+          <w:szCs w:val="24"/>
+          <w:lang w:val="en-CA"/>
+        </w:rPr>
+        <w:t xml:space="preserve"> are more likely to better predict</w:t>
+      </w:r>
+      <w:r>
+        <w:rPr>
+          <w:rFonts w:ascii="Arial" w:hAnsi="Arial" w:cs="Arial"/>
+          <w:sz w:val="24"/>
+          <w:szCs w:val="24"/>
+          <w:lang w:val="en-CA"/>
+        </w:rPr>
+        <w:t>,</w:t>
+      </w:r>
+      <w:r>
+        <w:rPr>
+          <w:rFonts w:ascii="Arial" w:hAnsi="Arial" w:cs="Arial"/>
+          <w:sz w:val="24"/>
+          <w:szCs w:val="24"/>
+          <w:lang w:val="en-CA"/>
+        </w:rPr>
+        <w:t xml:space="preserve"> than the clustering study</w:t>
+      </w:r>
+      <w:r>
+        <w:rPr>
+          <w:rFonts w:ascii="Arial" w:hAnsi="Arial" w:cs="Arial"/>
+          <w:sz w:val="24"/>
+          <w:szCs w:val="24"/>
+          <w:lang w:val="en-CA"/>
+        </w:rPr>
+        <w:t xml:space="preserve">. </w:t>
+      </w:r>
+      <w:r>
+        <w:rPr>
+          <w:rFonts w:ascii="Arial" w:hAnsi="Arial" w:cs="Arial"/>
+          <w:sz w:val="24"/>
+          <w:szCs w:val="24"/>
+          <w:lang w:val="en-CA"/>
+        </w:rPr>
+        <w:t xml:space="preserve">This is due to the fact of the incorrect assumption </w:t>
+      </w:r>
+      <w:r>
+        <w:rPr>
+          <w:rFonts w:ascii="Arial" w:hAnsi="Arial" w:cs="Arial"/>
+          <w:sz w:val="24"/>
+          <w:szCs w:val="24"/>
+          <w:lang w:val="en-CA"/>
+        </w:rPr>
+        <w:t>to</w:t>
+      </w:r>
+      <w:r>
+        <w:rPr>
+          <w:rFonts w:ascii="Arial" w:hAnsi="Arial" w:cs="Arial"/>
+          <w:sz w:val="24"/>
+          <w:szCs w:val="24"/>
+          <w:lang w:val="en-CA"/>
+        </w:rPr>
+        <w:t xml:space="preserve"> retai</w:t>
+      </w:r>
+      <w:r>
+        <w:rPr>
+          <w:rFonts w:ascii="Arial" w:hAnsi="Arial" w:cs="Arial"/>
+          <w:sz w:val="24"/>
+          <w:szCs w:val="24"/>
+          <w:lang w:val="en-CA"/>
+        </w:rPr>
+        <w:t>n</w:t>
+      </w:r>
+      <w:r>
+        <w:rPr>
+          <w:rFonts w:ascii="Arial" w:hAnsi="Arial" w:cs="Arial"/>
+          <w:sz w:val="24"/>
+          <w:szCs w:val="24"/>
+          <w:lang w:val="en-CA"/>
+        </w:rPr>
+        <w:t xml:space="preserve"> the author attribute during clustering</w:t>
+      </w:r>
+      <w:r>
+        <w:rPr>
+          <w:rFonts w:ascii="Arial" w:hAnsi="Arial" w:cs="Arial"/>
+          <w:sz w:val="24"/>
+          <w:szCs w:val="24"/>
+          <w:lang w:val="en-CA"/>
+        </w:rPr>
+        <w:t>.</w:t>
+      </w:r>
+      <w:r>
+        <w:rPr>
+          <w:rFonts w:ascii="Arial" w:hAnsi="Arial" w:cs="Arial"/>
+          <w:sz w:val="24"/>
+          <w:szCs w:val="24"/>
+          <w:lang w:val="en-CA"/>
+        </w:rPr>
+        <w:t xml:space="preserve"> Nevertheless, both approaches have </w:t>
+      </w:r>
+      <w:r>
+        <w:rPr>
+          <w:rFonts w:ascii="Arial" w:hAnsi="Arial" w:cs="Arial"/>
+          <w:sz w:val="24"/>
+          <w:szCs w:val="24"/>
+          <w:lang w:val="en-CA"/>
+        </w:rPr>
+        <w:t xml:space="preserve">concluded the same notion. Techniques implemented </w:t>
+      </w:r>
+      <w:r>
+        <w:rPr>
+          <w:rFonts w:ascii="Arial" w:hAnsi="Arial" w:cs="Arial"/>
+          <w:sz w:val="24"/>
+          <w:szCs w:val="24"/>
+          <w:lang w:val="en-CA"/>
+        </w:rPr>
+        <w:t xml:space="preserve">for prediction, </w:t>
+      </w:r>
+      <w:r>
+        <w:rPr>
+          <w:rFonts w:ascii="Arial" w:hAnsi="Arial" w:cs="Arial"/>
+          <w:sz w:val="24"/>
+          <w:szCs w:val="24"/>
+          <w:lang w:val="en-CA"/>
+        </w:rPr>
+        <w:t>are often</w:t>
+      </w:r>
+      <w:r>
+        <w:rPr>
+          <w:rFonts w:ascii="Arial" w:hAnsi="Arial" w:cs="Arial"/>
+          <w:sz w:val="24"/>
+          <w:szCs w:val="24"/>
+          <w:lang w:val="en-CA"/>
+        </w:rPr>
+        <w:t xml:space="preserve"> limited by the size of a dataset.</w:t>
+      </w:r>
+      <w:r>
+        <w:rPr>
+          <w:rFonts w:ascii="Arial" w:hAnsi="Arial" w:cs="Arial"/>
+          <w:sz w:val="24"/>
+          <w:szCs w:val="24"/>
+          <w:lang w:val="en-CA"/>
+        </w:rPr>
+        <w:t xml:space="preserve"> </w:t>
+      </w:r>
+      <w:r>
+        <w:rPr>
+          <w:rFonts w:ascii="Arial" w:hAnsi="Arial" w:cs="Arial"/>
+          <w:sz w:val="24"/>
+          <w:szCs w:val="24"/>
+          <w:lang w:val="en-CA"/>
+        </w:rPr>
+        <w:t xml:space="preserve">As shown in the result of this study, the decision trees were </w:t>
+      </w:r>
+      <w:r>
+        <w:rPr>
+          <w:rFonts w:ascii="Arial" w:hAnsi="Arial" w:cs="Arial"/>
+          <w:sz w:val="24"/>
+          <w:szCs w:val="24"/>
+          <w:lang w:val="en-CA"/>
+        </w:rPr>
+        <w:t>constructed using</w:t>
+      </w:r>
+      <w:r>
+        <w:rPr>
+          <w:rFonts w:ascii="Arial" w:hAnsi="Arial" w:cs="Arial"/>
+          <w:sz w:val="24"/>
+          <w:szCs w:val="24"/>
+          <w:lang w:val="en-CA"/>
+        </w:rPr>
+        <w:t xml:space="preserve"> at most two words.</w:t>
+      </w:r>
+      <w:r>
+        <w:rPr>
+          <w:rFonts w:ascii="Arial" w:hAnsi="Arial" w:cs="Arial"/>
+          <w:sz w:val="24"/>
+          <w:szCs w:val="24"/>
+          <w:lang w:val="en-CA"/>
+        </w:rPr>
+        <w:t xml:space="preserve"> Perhaps, only measur</w:t>
+      </w:r>
+      <w:r>
+        <w:rPr>
+          <w:rFonts w:ascii="Arial" w:hAnsi="Arial" w:cs="Arial"/>
+          <w:sz w:val="24"/>
+          <w:szCs w:val="24"/>
+          <w:lang w:val="en-CA"/>
+        </w:rPr>
+        <w:t>ing</w:t>
+      </w:r>
+      <w:r>
+        <w:rPr>
+          <w:rFonts w:ascii="Arial" w:hAnsi="Arial" w:cs="Arial"/>
+          <w:sz w:val="24"/>
+          <w:szCs w:val="24"/>
+          <w:lang w:val="en-CA"/>
+        </w:rPr>
+        <w:t xml:space="preserve"> word frequency</w:t>
+      </w:r>
+      <w:r>
+        <w:rPr>
+          <w:rFonts w:ascii="Arial" w:hAnsi="Arial" w:cs="Arial"/>
+          <w:sz w:val="24"/>
+          <w:szCs w:val="24"/>
+          <w:lang w:val="en-CA"/>
+        </w:rPr>
+        <w:t>, followed b</w:t>
+      </w:r>
+      <w:r>
+        <w:rPr>
+          <w:rFonts w:ascii="Arial" w:hAnsi="Arial" w:cs="Arial"/>
+          <w:sz w:val="24"/>
+          <w:szCs w:val="24"/>
+          <w:lang w:val="en-CA"/>
+        </w:rPr>
+        <w:t>y a</w:t>
+      </w:r>
+      <w:r>
+        <w:rPr>
+          <w:rFonts w:ascii="Arial" w:hAnsi="Arial" w:cs="Arial"/>
+          <w:sz w:val="24"/>
+          <w:szCs w:val="24"/>
+          <w:lang w:val="en-CA"/>
+        </w:rPr>
+        <w:t xml:space="preserve"> </w:t>
+      </w:r>
+      <w:r>
+        <w:rPr>
+          <w:rFonts w:ascii="Arial" w:hAnsi="Arial" w:cs="Arial"/>
+          <w:sz w:val="24"/>
+          <w:szCs w:val="24"/>
+          <w:lang w:val="en-CA"/>
+        </w:rPr>
+        <w:t>normalization technique</w:t>
+      </w:r>
+      <w:r>
+        <w:rPr>
+          <w:rFonts w:ascii="Arial" w:hAnsi="Arial" w:cs="Arial"/>
+          <w:sz w:val="24"/>
+          <w:szCs w:val="24"/>
+          <w:lang w:val="en-CA"/>
+        </w:rPr>
+        <w:t>,</w:t>
+      </w:r>
+      <w:r>
+        <w:rPr>
+          <w:rFonts w:ascii="Arial" w:hAnsi="Arial" w:cs="Arial"/>
+          <w:sz w:val="24"/>
+          <w:szCs w:val="24"/>
+          <w:lang w:val="en-CA"/>
+        </w:rPr>
+        <w:t xml:space="preserve"> is not enough by itself.</w:t>
+      </w:r>
+      <w:r>
+        <w:rPr>
+          <w:rFonts w:ascii="Arial" w:hAnsi="Arial" w:cs="Arial"/>
+          <w:sz w:val="24"/>
+          <w:szCs w:val="24"/>
+          <w:lang w:val="en-CA"/>
+        </w:rPr>
+        <w:t xml:space="preserve"> </w:t>
+      </w:r>
+      <w:r>
+        <w:rPr>
+          <w:rFonts w:ascii="Arial" w:hAnsi="Arial" w:cs="Arial"/>
+          <w:sz w:val="24"/>
+          <w:szCs w:val="24"/>
+          <w:lang w:val="en-CA"/>
+        </w:rPr>
+        <w:t>Measuring</w:t>
+      </w:r>
+      <w:r>
+        <w:rPr>
+          <w:rFonts w:ascii="Arial" w:hAnsi="Arial" w:cs="Arial"/>
+          <w:sz w:val="24"/>
+          <w:szCs w:val="24"/>
+          <w:lang w:val="en-CA"/>
+        </w:rPr>
+        <w:t xml:space="preserve"> different arrangement of words, </w:t>
+      </w:r>
+      <w:r>
+        <w:rPr>
+          <w:rFonts w:ascii="Arial" w:hAnsi="Arial" w:cs="Arial"/>
+          <w:sz w:val="24"/>
+          <w:szCs w:val="24"/>
+          <w:lang w:val="en-CA"/>
+        </w:rPr>
+        <w:t xml:space="preserve">with </w:t>
+      </w:r>
+      <w:r>
+        <w:rPr>
+          <w:rFonts w:ascii="Arial" w:hAnsi="Arial" w:cs="Arial"/>
+          <w:sz w:val="24"/>
+          <w:szCs w:val="24"/>
+          <w:lang w:val="en-CA"/>
+        </w:rPr>
+        <w:t>corresponding distance measure</w:t>
+      </w:r>
+      <w:r>
+        <w:rPr>
+          <w:rFonts w:ascii="Arial" w:hAnsi="Arial" w:cs="Arial"/>
+          <w:sz w:val="24"/>
+          <w:szCs w:val="24"/>
+          <w:lang w:val="en-CA"/>
+        </w:rPr>
+        <w:t>s</w:t>
+      </w:r>
+      <w:r>
+        <w:rPr>
+          <w:rFonts w:ascii="Arial" w:hAnsi="Arial" w:cs="Arial"/>
+          <w:sz w:val="24"/>
+          <w:szCs w:val="24"/>
+          <w:lang w:val="en-CA"/>
+        </w:rPr>
+        <w:t xml:space="preserve"> relative to one another, could </w:t>
+      </w:r>
+      <w:r>
+        <w:rPr>
+          <w:rFonts w:ascii="Arial" w:hAnsi="Arial" w:cs="Arial"/>
+          <w:sz w:val="24"/>
+          <w:szCs w:val="24"/>
+          <w:lang w:val="en-CA"/>
+        </w:rPr>
+        <w:t xml:space="preserve">potentially be an </w:t>
+      </w:r>
+      <w:r>
+        <w:rPr>
+          <w:rFonts w:ascii="Arial" w:hAnsi="Arial" w:cs="Arial"/>
+          <w:sz w:val="24"/>
+          <w:szCs w:val="24"/>
+          <w:lang w:val="en-CA"/>
+        </w:rPr>
+        <w:t>improvement</w:t>
+      </w:r>
+      <w:r>
+        <w:rPr>
+          <w:rFonts w:ascii="Arial" w:hAnsi="Arial" w:cs="Arial"/>
+          <w:sz w:val="24"/>
+          <w:szCs w:val="24"/>
+          <w:lang w:val="en-CA"/>
+        </w:rPr>
+        <w:t xml:space="preserve"> to these studies.</w:t>
+      </w:r>
+      <w:r>
+        <w:rPr>
+          <w:rFonts w:ascii="Arial" w:hAnsi="Arial" w:cs="Arial"/>
+          <w:sz w:val="24"/>
+          <w:szCs w:val="24"/>
+          <w:lang w:val="en-CA"/>
+        </w:rPr>
+        <w:t xml:space="preserve"> Though, it has been said many times, the simplest solution is often found best.</w:t>
+      </w:r>
     </w:p>
     <w:sectPr>
-      <w:headerReference w:type="default" r:id="rId11"/>
+      <w:headerReference w:type="default" r:id="rId13"/>
       <w:pgSz w:w="12240" w:h="15840"/>
       <w:pgMar w:top="1440" w:right="1440" w:bottom="1440" w:left="1440" w:header="720" w:footer="720" w:gutter="0"/>
       <w:cols w:space="720"/>
@@ -2971,7 +6974,7 @@
 </file>
 
 <file path=customXml/itemProps1.xml><?xml version="1.0" encoding="utf-8"?>
-<ds:datastoreItem xmlns:ds="http://schemas.openxmlformats.org/officeDocument/2006/customXml" ds:itemID="{81A1C346-C170-4314-8D54-F2ECEAC53C7E}">
+<ds:datastoreItem xmlns:ds="http://schemas.openxmlformats.org/officeDocument/2006/customXml" ds:itemID="{35C0A0F5-F5CC-487F-ACDA-F229B5FC4510}">
   <ds:schemaRefs>
     <ds:schemaRef ds:uri="http://schemas.openxmlformats.org/officeDocument/2006/bibliography"/>
   </ds:schemaRefs>

</xml_diff>